<commit_message>
Circle Language Spec: Interfaces: Put content from Interfaces Introduction into the Interfaces Main Concepts article.
</commit_message>
<xml_diff>
--- a/1.1. Circle Language Spec/11. Interfaces/02. Interfaces Main Concepts.docx
+++ b/1.1. Circle Language Spec/11. Interfaces/02. Interfaces Main Concepts.docx
@@ -21,7 +21,7 @@
           <w:bottom w:w="68" w:type="dxa"/>
           <w:right w:w="57" w:type="dxa"/>
         </w:tblCellMar>
-        <w:tblLook w:val="00BF" w:firstRow="1" w:lastRow="0" w:firstColumn="1" w:lastColumn="0" w:noHBand="0" w:noVBand="0"/>
+        <w:tblLook w:val="00A0" w:firstRow="1" w:lastRow="0" w:firstColumn="1" w:lastColumn="0" w:noHBand="0" w:noVBand="0"/>
       </w:tblPr>
       <w:tblGrid>
         <w:gridCol w:w="8630"/>
@@ -36,8 +36,6 @@
             <w:pPr>
               <w:pStyle w:val="Heading1"/>
             </w:pPr>
-            <w:bookmarkStart w:id="0" w:name="_GoBack"/>
-            <w:bookmarkEnd w:id="0"/>
             <w:r>
               <w:t>Circle Language Spec: Interfaces</w:t>
             </w:r>
@@ -53,6 +51,83 @@
         <w:t>Interfaces Main Concepts</w:t>
       </w:r>
     </w:p>
+    <w:p>
+      <w:pPr>
+        <w:pStyle w:val="Heading3"/>
+      </w:pPr>
+      <w:bookmarkStart w:id="0" w:name="_GoBack"/>
+      <w:bookmarkEnd w:id="0"/>
+      <w:r>
+        <w:t>Introduction</w:t>
+      </w:r>
+    </w:p>
+    <w:p>
+      <w:r>
+        <w:t xml:space="preserve">Up till now the idea of interfaces was fully left out of the stories. This chapter makes the concept of interfaces catch up with the rest of the documentation. The basic concept of interfaces is covered along with its diagram notation. Also covered are: interface assignment, interface reference and relations that form through the use of interfaces. Another concept, yet to be worked out, is how commands of an object are grouped by site: an object can have commands, defined on different sites, and the commands should be grouped by site in order to judge how reliable the commands are </w:t>
+      </w:r>
+      <w:r>
+        <w:rPr>
+          <w:i/>
+        </w:rPr>
+        <w:t>(</w:t>
+      </w:r>
+      <w:r>
+        <w:rPr>
+          <w:i/>
+        </w:rPr>
+        <w:t>grouped</w:t>
+      </w:r>
+      <w:r>
+        <w:rPr>
+          <w:i/>
+        </w:rPr>
+        <w:t xml:space="preserve"> by </w:t>
+      </w:r>
+      <w:r>
+        <w:rPr>
+          <w:i/>
+        </w:rPr>
+        <w:t>s</w:t>
+      </w:r>
+      <w:r>
+        <w:rPr>
+          <w:i/>
+        </w:rPr>
+        <w:t>ource)</w:t>
+      </w:r>
+      <w:r>
+        <w:t xml:space="preserve">. As interfaces can be applied to objects, but interfaces can also be applied to </w:t>
+      </w:r>
+      <w:r>
+        <w:rPr>
+          <w:i/>
+        </w:rPr>
+        <w:t>commands</w:t>
+      </w:r>
+      <w:r>
+        <w:t>.</w:t>
+      </w:r>
+    </w:p>
+    <w:p>
+      <w:pPr>
+        <w:pStyle w:val="Spacing"/>
+      </w:pPr>
+    </w:p>
+    <w:p>
+      <w:r>
+        <w:t xml:space="preserve">At some point the idea was, to also cover all the different </w:t>
+      </w:r>
+      <w:r>
+        <w:rPr>
+          <w:i/>
+        </w:rPr>
+        <w:t>uses</w:t>
+      </w:r>
+      <w:r>
+        <w:t xml:space="preserve"> of interfaces. But the different uses of interfaces are adequately described by other literature. The focus will lie on explaining the raw concept of interfaces and their presence in the new computer language.</w:t>
+      </w:r>
+    </w:p>
+    <w:p/>
     <w:p>
       <w:r>
         <w:t>The main concepts of interfaces are explained here along with their diagram notations.</w:t>
@@ -2338,9 +2413,15 @@
   </w:style>
   <w:style w:type="character" w:default="1" w:styleId="DefaultParagraphFont">
     <w:name w:val="Default Paragraph Font"/>
+    <w:uiPriority w:val="1"/>
+    <w:semiHidden/>
+    <w:unhideWhenUsed/>
   </w:style>
   <w:style w:type="table" w:default="1" w:styleId="TableNormal">
     <w:name w:val="Normal Table"/>
+    <w:uiPriority w:val="99"/>
+    <w:semiHidden/>
+    <w:unhideWhenUsed/>
     <w:tblPr>
       <w:tblInd w:w="0" w:type="dxa"/>
       <w:tblCellMar>
@@ -2353,6 +2434,9 @@
   </w:style>
   <w:style w:type="numbering" w:default="1" w:styleId="NoList">
     <w:name w:val="No List"/>
+    <w:uiPriority w:val="99"/>
+    <w:semiHidden/>
+    <w:unhideWhenUsed/>
   </w:style>
   <w:style w:type="character" w:customStyle="1" w:styleId="Style6pt">
     <w:name w:val="Style 6 pt"/>

</xml_diff>

<commit_message>
Circle Language Spec: Move loose ideas from separate article to the bottom of Interfaces Main Concepts.
</commit_message>
<xml_diff>
--- a/1.1. Circle Language Spec/11. Interfaces/02. Interfaces Main Concepts.docx
+++ b/1.1. Circle Language Spec/11. Interfaces/02. Interfaces Main Concepts.docx
@@ -55,8 +55,6 @@
       <w:pPr>
         <w:pStyle w:val="Heading3"/>
       </w:pPr>
-      <w:bookmarkStart w:id="0" w:name="_GoBack"/>
-      <w:bookmarkEnd w:id="0"/>
       <w:r>
         <w:t>Introduction</w:t>
       </w:r>
@@ -1245,7 +1243,15 @@
     </w:p>
     <w:p>
       <w:r>
-        <w:t>It is about the bit of dotted line denoted by the arrow. This is an automatic extension of the solid line on the left. Because the the reference (</w:t>
+        <w:t xml:space="preserve">It is about the bit of dotted line denoted by the arrow. This is an automatic extension of the solid line on the left. Because the </w:t>
+      </w:r>
+      <w:proofErr w:type="spellStart"/>
+      <w:r>
+        <w:t>the</w:t>
+      </w:r>
+      <w:proofErr w:type="spellEnd"/>
+      <w:r>
+        <w:t xml:space="preserve"> reference (</w:t>
       </w:r>
       <w:r>
         <w:rPr>
@@ -1704,6 +1710,45 @@
         <w:t>link to objects of the new type, even when the system was not originally aware of that type. This concept makes it possible to introduce new types of objects into a system, that was not originally aware of them.</w:t>
       </w:r>
     </w:p>
+    <w:p>
+      <w:pPr>
+        <w:pStyle w:val="Heading3"/>
+      </w:pPr>
+      <w:r>
+        <w:t xml:space="preserve">Loose </w:t>
+      </w:r>
+      <w:r>
+        <w:t>Ideas</w:t>
+      </w:r>
+      <w:bookmarkStart w:id="0" w:name="_GoBack"/>
+      <w:bookmarkEnd w:id="0"/>
+    </w:p>
+    <w:p>
+      <w:pPr>
+        <w:rPr>
+          <w:i/>
+        </w:rPr>
+      </w:pPr>
+      <w:r>
+        <w:rPr>
+          <w:i/>
+        </w:rPr>
+        <w:t>The texts below are loose ideas yet to be turned into good documentation.</w:t>
+      </w:r>
+    </w:p>
+    <w:p/>
+    <w:p>
+      <w:r>
+        <w:t>The interfaces an object supports are interesting. It’s also interesting to know if an interface is supported by an object. Of course you could derive that from the first data, but that’s not the fastest.</w:t>
+      </w:r>
+    </w:p>
+    <w:p/>
+    <w:p>
+      <w:r>
+        <w:t xml:space="preserve">You should be able to group symbols inside a special symbol that controls the access for all the directly contained symbols. &lt;2010-05-07 Just use a triangle and access control the triangle.&gt; </w:t>
+      </w:r>
+    </w:p>
+    <w:p/>
     <w:sectPr>
       <w:pgSz w:w="12240" w:h="15840"/>
       <w:pgMar w:top="1440" w:right="1800" w:bottom="1440" w:left="1800" w:header="708" w:footer="708" w:gutter="0"/>

</xml_diff>

<commit_message>
Circle Language Spec: Interfaces: Integrate 'Command Interfaces' and 'Target Interfaces' into the 'Interfaces Main Concepts' article.
</commit_message>
<xml_diff>
--- a/1.1. Circle Language Spec/11. Interfaces/02. Interfaces Main Concepts.docx
+++ b/1.1. Circle Language Spec/11. Interfaces/02. Interfaces Main Concepts.docx
@@ -1243,15 +1243,7 @@
     </w:p>
     <w:p>
       <w:r>
-        <w:t xml:space="preserve">It is about the bit of dotted line denoted by the arrow. This is an automatic extension of the solid line on the left. Because the </w:t>
-      </w:r>
-      <w:proofErr w:type="spellStart"/>
-      <w:r>
-        <w:t>the</w:t>
-      </w:r>
-      <w:proofErr w:type="spellEnd"/>
-      <w:r>
-        <w:t xml:space="preserve"> reference (</w:t>
+        <w:t>It is about the bit of dotted line denoted by the arrow. This is an automatic extension of the solid line on the left. Because the the reference (</w:t>
       </w:r>
       <w:r>
         <w:rPr>
@@ -1715,13 +1707,1591 @@
         <w:pStyle w:val="Heading3"/>
       </w:pPr>
       <w:r>
-        <w:t xml:space="preserve">Loose </w:t>
-      </w:r>
-      <w:r>
-        <w:t>Ideas</w:t>
-      </w:r>
+        <w:t>Command Interfaces</w:t>
+      </w:r>
+    </w:p>
+    <w:p>
+      <w:r>
+        <w:t>This article is here to point out that commands can have interfaces just like objects. A command having an interface approximates the same functionality as C++ function prototypes or delegates in .NET. Only in the new computer language much more is possible. Because a command is an object, any interface concept is applicable to commands as well.</w:t>
+      </w:r>
+    </w:p>
+    <w:p>
+      <w:pPr>
+        <w:pStyle w:val="Spacing"/>
+      </w:pPr>
+    </w:p>
+    <w:p>
+      <w:r>
+        <w:t>Here is your basic function prototype concept expressed in a new computer language diagram:</w:t>
+      </w:r>
+    </w:p>
+    <w:p>
+      <w:pPr>
+        <w:pStyle w:val="Spacing"/>
+      </w:pPr>
+    </w:p>
+    <w:p>
+      <w:pPr>
+        <w:ind w:left="852"/>
+      </w:pPr>
+      <w:r>
+        <w:rPr>
+          <w:noProof/>
+        </w:rPr>
+        <w:drawing>
+          <wp:inline distT="0" distB="0" distL="0" distR="0" wp14:anchorId="7523EBB9" wp14:editId="7E171004">
+            <wp:extent cx="3250565" cy="1194435"/>
+            <wp:effectExtent l="0" t="0" r="0" b="0"/>
+            <wp:docPr id="16" name="Picture 16"/>
+            <wp:cNvGraphicFramePr>
+              <a:graphicFrameLocks xmlns:a="http://schemas.openxmlformats.org/drawingml/2006/main" noChangeAspect="1"/>
+            </wp:cNvGraphicFramePr>
+            <a:graphic xmlns:a="http://schemas.openxmlformats.org/drawingml/2006/main">
+              <a:graphicData uri="http://schemas.openxmlformats.org/drawingml/2006/picture">
+                <pic:pic xmlns:pic="http://schemas.openxmlformats.org/drawingml/2006/picture">
+                  <pic:nvPicPr>
+                    <pic:cNvPr id="0" name="Picture 1"/>
+                    <pic:cNvPicPr>
+                      <a:picLocks noChangeAspect="1" noChangeArrowheads="1"/>
+                    </pic:cNvPicPr>
+                  </pic:nvPicPr>
+                  <pic:blipFill>
+                    <a:blip r:embed="rId18">
+                      <a:lum bright="-18000"/>
+                      <a:extLst>
+                        <a:ext uri="{28A0092B-C50C-407E-A947-70E740481C1C}">
+                          <a14:useLocalDpi xmlns:a14="http://schemas.microsoft.com/office/drawing/2010/main" val="0"/>
+                        </a:ext>
+                      </a:extLst>
+                    </a:blip>
+                    <a:srcRect/>
+                    <a:stretch>
+                      <a:fillRect/>
+                    </a:stretch>
+                  </pic:blipFill>
+                  <pic:spPr bwMode="auto">
+                    <a:xfrm>
+                      <a:off x="0" y="0"/>
+                      <a:ext cx="3250565" cy="1194435"/>
+                    </a:xfrm>
+                    <a:prstGeom prst="rect">
+                      <a:avLst/>
+                    </a:prstGeom>
+                    <a:noFill/>
+                    <a:ln>
+                      <a:noFill/>
+                    </a:ln>
+                  </pic:spPr>
+                </pic:pic>
+              </a:graphicData>
+            </a:graphic>
+          </wp:inline>
+        </w:drawing>
+      </w:r>
+    </w:p>
+    <w:p>
+      <w:pPr>
+        <w:pStyle w:val="Spacing"/>
+      </w:pPr>
+    </w:p>
+    <w:p>
+      <w:r>
+        <w:t>Here is the example when the command has a paramater.</w:t>
+      </w:r>
+    </w:p>
+    <w:p>
+      <w:pPr>
+        <w:pStyle w:val="Spacing"/>
+      </w:pPr>
+    </w:p>
+    <w:p>
+      <w:pPr>
+        <w:ind w:left="852"/>
+      </w:pPr>
+      <w:r>
+        <w:rPr>
+          <w:noProof/>
+        </w:rPr>
+        <w:drawing>
+          <wp:inline distT="0" distB="0" distL="0" distR="0" wp14:anchorId="55CE5460" wp14:editId="6787C881">
+            <wp:extent cx="3472815" cy="1083310"/>
+            <wp:effectExtent l="0" t="0" r="0" b="0"/>
+            <wp:docPr id="17" name="Picture 17"/>
+            <wp:cNvGraphicFramePr>
+              <a:graphicFrameLocks xmlns:a="http://schemas.openxmlformats.org/drawingml/2006/main" noChangeAspect="1"/>
+            </wp:cNvGraphicFramePr>
+            <a:graphic xmlns:a="http://schemas.openxmlformats.org/drawingml/2006/main">
+              <a:graphicData uri="http://schemas.openxmlformats.org/drawingml/2006/picture">
+                <pic:pic xmlns:pic="http://schemas.openxmlformats.org/drawingml/2006/picture">
+                  <pic:nvPicPr>
+                    <pic:cNvPr id="0" name="Picture 2"/>
+                    <pic:cNvPicPr>
+                      <a:picLocks noChangeAspect="1" noChangeArrowheads="1"/>
+                    </pic:cNvPicPr>
+                  </pic:nvPicPr>
+                  <pic:blipFill>
+                    <a:blip r:embed="rId19">
+                      <a:lum bright="-18000"/>
+                      <a:extLst>
+                        <a:ext uri="{28A0092B-C50C-407E-A947-70E740481C1C}">
+                          <a14:useLocalDpi xmlns:a14="http://schemas.microsoft.com/office/drawing/2010/main" val="0"/>
+                        </a:ext>
+                      </a:extLst>
+                    </a:blip>
+                    <a:srcRect/>
+                    <a:stretch>
+                      <a:fillRect/>
+                    </a:stretch>
+                  </pic:blipFill>
+                  <pic:spPr bwMode="auto">
+                    <a:xfrm>
+                      <a:off x="0" y="0"/>
+                      <a:ext cx="3472815" cy="1083310"/>
+                    </a:xfrm>
+                    <a:prstGeom prst="rect">
+                      <a:avLst/>
+                    </a:prstGeom>
+                    <a:noFill/>
+                    <a:ln>
+                      <a:noFill/>
+                    </a:ln>
+                  </pic:spPr>
+                </pic:pic>
+              </a:graphicData>
+            </a:graphic>
+          </wp:inline>
+        </w:drawing>
+      </w:r>
+    </w:p>
+    <w:p>
+      <w:pPr>
+        <w:pStyle w:val="Spacing"/>
+      </w:pPr>
+    </w:p>
+    <w:p>
+      <w:r>
+        <w:t>The implementation of the command can be different from its function prototype:</w:t>
+      </w:r>
+    </w:p>
+    <w:p>
+      <w:pPr>
+        <w:pStyle w:val="Spacing"/>
+      </w:pPr>
+    </w:p>
+    <w:p>
+      <w:pPr>
+        <w:ind w:left="852"/>
+      </w:pPr>
+      <w:r>
+        <w:rPr>
+          <w:noProof/>
+        </w:rPr>
+        <w:drawing>
+          <wp:inline distT="0" distB="0" distL="0" distR="0" wp14:anchorId="5F23F0B3" wp14:editId="00D5FC31">
+            <wp:extent cx="3467100" cy="1918970"/>
+            <wp:effectExtent l="0" t="0" r="0" b="0"/>
+            <wp:docPr id="18" name="Picture 18"/>
+            <wp:cNvGraphicFramePr>
+              <a:graphicFrameLocks xmlns:a="http://schemas.openxmlformats.org/drawingml/2006/main" noChangeAspect="1"/>
+            </wp:cNvGraphicFramePr>
+            <a:graphic xmlns:a="http://schemas.openxmlformats.org/drawingml/2006/main">
+              <a:graphicData uri="http://schemas.openxmlformats.org/drawingml/2006/picture">
+                <pic:pic xmlns:pic="http://schemas.openxmlformats.org/drawingml/2006/picture">
+                  <pic:nvPicPr>
+                    <pic:cNvPr id="0" name="Picture 3"/>
+                    <pic:cNvPicPr>
+                      <a:picLocks noChangeAspect="1" noChangeArrowheads="1"/>
+                    </pic:cNvPicPr>
+                  </pic:nvPicPr>
+                  <pic:blipFill>
+                    <a:blip r:embed="rId20">
+                      <a:lum bright="-18000"/>
+                      <a:extLst>
+                        <a:ext uri="{28A0092B-C50C-407E-A947-70E740481C1C}">
+                          <a14:useLocalDpi xmlns:a14="http://schemas.microsoft.com/office/drawing/2010/main" val="0"/>
+                        </a:ext>
+                      </a:extLst>
+                    </a:blip>
+                    <a:srcRect/>
+                    <a:stretch>
+                      <a:fillRect/>
+                    </a:stretch>
+                  </pic:blipFill>
+                  <pic:spPr bwMode="auto">
+                    <a:xfrm>
+                      <a:off x="0" y="0"/>
+                      <a:ext cx="3467100" cy="1918970"/>
+                    </a:xfrm>
+                    <a:prstGeom prst="rect">
+                      <a:avLst/>
+                    </a:prstGeom>
+                    <a:noFill/>
+                    <a:ln>
+                      <a:noFill/>
+                    </a:ln>
+                  </pic:spPr>
+                </pic:pic>
+              </a:graphicData>
+            </a:graphic>
+          </wp:inline>
+        </w:drawing>
+      </w:r>
+    </w:p>
+    <w:p>
+      <w:pPr>
+        <w:pStyle w:val="Spacing"/>
+      </w:pPr>
+    </w:p>
+    <w:p>
+      <w:r>
+        <w:t>But this was classic C++ function prototype. The new computer language has more possibilities when it comes to command interfaces, some of which are displayed below.</w:t>
+      </w:r>
+    </w:p>
+    <w:p>
+      <w:pPr>
+        <w:pStyle w:val="Spacing"/>
+      </w:pPr>
+    </w:p>
+    <w:p>
+      <w:r>
+        <w:t>Command inheritance:</w:t>
+      </w:r>
+    </w:p>
+    <w:p>
+      <w:pPr>
+        <w:pStyle w:val="Spacing"/>
+      </w:pPr>
+    </w:p>
+    <w:p>
+      <w:pPr>
+        <w:ind w:left="852"/>
+      </w:pPr>
+      <w:r>
+        <w:rPr>
+          <w:noProof/>
+        </w:rPr>
+        <w:drawing>
+          <wp:inline distT="0" distB="0" distL="0" distR="0" wp14:anchorId="2C388C43" wp14:editId="1069C37B">
+            <wp:extent cx="3514725" cy="914400"/>
+            <wp:effectExtent l="0" t="0" r="0" b="0"/>
+            <wp:docPr id="19" name="Picture 19"/>
+            <wp:cNvGraphicFramePr>
+              <a:graphicFrameLocks xmlns:a="http://schemas.openxmlformats.org/drawingml/2006/main" noChangeAspect="1"/>
+            </wp:cNvGraphicFramePr>
+            <a:graphic xmlns:a="http://schemas.openxmlformats.org/drawingml/2006/main">
+              <a:graphicData uri="http://schemas.openxmlformats.org/drawingml/2006/picture">
+                <pic:pic xmlns:pic="http://schemas.openxmlformats.org/drawingml/2006/picture">
+                  <pic:nvPicPr>
+                    <pic:cNvPr id="0" name="Picture 4"/>
+                    <pic:cNvPicPr>
+                      <a:picLocks noChangeAspect="1" noChangeArrowheads="1"/>
+                    </pic:cNvPicPr>
+                  </pic:nvPicPr>
+                  <pic:blipFill>
+                    <a:blip r:embed="rId21">
+                      <a:lum bright="-18000"/>
+                      <a:extLst>
+                        <a:ext uri="{28A0092B-C50C-407E-A947-70E740481C1C}">
+                          <a14:useLocalDpi xmlns:a14="http://schemas.microsoft.com/office/drawing/2010/main" val="0"/>
+                        </a:ext>
+                      </a:extLst>
+                    </a:blip>
+                    <a:srcRect/>
+                    <a:stretch>
+                      <a:fillRect/>
+                    </a:stretch>
+                  </pic:blipFill>
+                  <pic:spPr bwMode="auto">
+                    <a:xfrm>
+                      <a:off x="0" y="0"/>
+                      <a:ext cx="3514725" cy="914400"/>
+                    </a:xfrm>
+                    <a:prstGeom prst="rect">
+                      <a:avLst/>
+                    </a:prstGeom>
+                    <a:noFill/>
+                    <a:ln>
+                      <a:noFill/>
+                    </a:ln>
+                  </pic:spPr>
+                </pic:pic>
+              </a:graphicData>
+            </a:graphic>
+          </wp:inline>
+        </w:drawing>
+      </w:r>
+    </w:p>
+    <w:p>
+      <w:pPr>
+        <w:pStyle w:val="Spacing"/>
+      </w:pPr>
+    </w:p>
+    <w:p>
+      <w:r>
+        <w:t>Multiple command interfaces:</w:t>
+      </w:r>
+    </w:p>
+    <w:p>
+      <w:pPr>
+        <w:pStyle w:val="Spacing"/>
+      </w:pPr>
+    </w:p>
+    <w:p>
+      <w:pPr>
+        <w:ind w:left="852"/>
+      </w:pPr>
+      <w:r>
+        <w:rPr>
+          <w:noProof/>
+        </w:rPr>
+        <w:drawing>
+          <wp:inline distT="0" distB="0" distL="0" distR="0" wp14:anchorId="447CFC32" wp14:editId="09E3D655">
+            <wp:extent cx="2515870" cy="1067435"/>
+            <wp:effectExtent l="0" t="0" r="0" b="0"/>
+            <wp:docPr id="20" name="Picture 20"/>
+            <wp:cNvGraphicFramePr>
+              <a:graphicFrameLocks xmlns:a="http://schemas.openxmlformats.org/drawingml/2006/main" noChangeAspect="1"/>
+            </wp:cNvGraphicFramePr>
+            <a:graphic xmlns:a="http://schemas.openxmlformats.org/drawingml/2006/main">
+              <a:graphicData uri="http://schemas.openxmlformats.org/drawingml/2006/picture">
+                <pic:pic xmlns:pic="http://schemas.openxmlformats.org/drawingml/2006/picture">
+                  <pic:nvPicPr>
+                    <pic:cNvPr id="0" name="Picture 5"/>
+                    <pic:cNvPicPr>
+                      <a:picLocks noChangeAspect="1" noChangeArrowheads="1"/>
+                    </pic:cNvPicPr>
+                  </pic:nvPicPr>
+                  <pic:blipFill>
+                    <a:blip r:embed="rId22">
+                      <a:lum bright="-18000"/>
+                      <a:extLst>
+                        <a:ext uri="{28A0092B-C50C-407E-A947-70E740481C1C}">
+                          <a14:useLocalDpi xmlns:a14="http://schemas.microsoft.com/office/drawing/2010/main" val="0"/>
+                        </a:ext>
+                      </a:extLst>
+                    </a:blip>
+                    <a:srcRect/>
+                    <a:stretch>
+                      <a:fillRect/>
+                    </a:stretch>
+                  </pic:blipFill>
+                  <pic:spPr bwMode="auto">
+                    <a:xfrm>
+                      <a:off x="0" y="0"/>
+                      <a:ext cx="2515870" cy="1067435"/>
+                    </a:xfrm>
+                    <a:prstGeom prst="rect">
+                      <a:avLst/>
+                    </a:prstGeom>
+                    <a:noFill/>
+                    <a:ln>
+                      <a:noFill/>
+                    </a:ln>
+                  </pic:spPr>
+                </pic:pic>
+              </a:graphicData>
+            </a:graphic>
+          </wp:inline>
+        </w:drawing>
+      </w:r>
+    </w:p>
+    <w:p>
+      <w:pPr>
+        <w:pStyle w:val="Spacing"/>
+      </w:pPr>
+    </w:p>
+    <w:p>
+      <w:r>
+        <w:t>So basically anything regarding interfaces that can be done with objects, can also be done with commands.</w:t>
+      </w:r>
+    </w:p>
+    <w:p>
+      <w:pPr>
+        <w:pStyle w:val="Heading3"/>
+      </w:pPr>
+      <w:r>
+        <w:t>Target Interfaces</w:t>
+      </w:r>
+    </w:p>
+    <w:p>
+      <w:r>
+        <w:t xml:space="preserve">The </w:t>
+      </w:r>
+      <w:r>
+        <w:rPr>
+          <w:i/>
+        </w:rPr>
+        <w:t xml:space="preserve">target interface </w:t>
+      </w:r>
+      <w:r>
+        <w:t>is found by following a number of redirections to find the actual interface object that the publics of an object are based on.</w:t>
+      </w:r>
+    </w:p>
+    <w:p>
+      <w:pPr>
+        <w:pStyle w:val="Spacing"/>
+      </w:pPr>
+    </w:p>
+    <w:p>
+      <w:r>
+        <w:t xml:space="preserve">To find the target interface, you first follow </w:t>
+      </w:r>
+      <w:r>
+        <w:rPr>
+          <w:i/>
+        </w:rPr>
+        <w:t>all</w:t>
+      </w:r>
+      <w:r>
+        <w:t xml:space="preserve"> the object redirections, then a maximum of </w:t>
+      </w:r>
+      <w:r>
+        <w:rPr>
+          <w:i/>
+        </w:rPr>
+        <w:t>one</w:t>
+      </w:r>
+      <w:r>
+        <w:t xml:space="preserve"> class redirection, then </w:t>
+      </w:r>
+      <w:r>
+        <w:rPr>
+          <w:i/>
+        </w:rPr>
+        <w:t>all</w:t>
+      </w:r>
+      <w:r>
+        <w:t xml:space="preserve"> the object redirections again, then a maximum of </w:t>
+      </w:r>
+      <w:r>
+        <w:rPr>
+          <w:i/>
+        </w:rPr>
+        <w:t>one</w:t>
+      </w:r>
+      <w:r>
+        <w:t xml:space="preserve"> interface redirection and then </w:t>
+      </w:r>
+      <w:r>
+        <w:rPr>
+          <w:i/>
+        </w:rPr>
+        <w:t>all</w:t>
+      </w:r>
+      <w:r>
+        <w:t xml:space="preserve"> object redirections again, and there it ends.</w:t>
+      </w:r>
+    </w:p>
+    <w:p>
+      <w:pPr>
+        <w:pStyle w:val="Spacing"/>
+      </w:pPr>
+    </w:p>
+    <w:p>
+      <w:pPr>
+        <w:ind w:left="568"/>
+      </w:pPr>
+      <w:r>
+        <w:rPr>
+          <w:noProof/>
+        </w:rPr>
+        <w:drawing>
+          <wp:inline distT="0" distB="0" distL="0" distR="0" wp14:anchorId="5F4463EA" wp14:editId="5DB9F866">
+            <wp:extent cx="4926330" cy="650240"/>
+            <wp:effectExtent l="0" t="0" r="0" b="0"/>
+            <wp:docPr id="21" name="Picture 21"/>
+            <wp:cNvGraphicFramePr>
+              <a:graphicFrameLocks xmlns:a="http://schemas.openxmlformats.org/drawingml/2006/main" noChangeAspect="1"/>
+            </wp:cNvGraphicFramePr>
+            <a:graphic xmlns:a="http://schemas.openxmlformats.org/drawingml/2006/main">
+              <a:graphicData uri="http://schemas.openxmlformats.org/drawingml/2006/picture">
+                <pic:pic xmlns:pic="http://schemas.openxmlformats.org/drawingml/2006/picture">
+                  <pic:nvPicPr>
+                    <pic:cNvPr id="0" name="Picture 1"/>
+                    <pic:cNvPicPr>
+                      <a:picLocks noChangeAspect="1" noChangeArrowheads="1"/>
+                    </pic:cNvPicPr>
+                  </pic:nvPicPr>
+                  <pic:blipFill>
+                    <a:blip r:embed="rId23">
+                      <a:lum bright="-24000"/>
+                      <a:extLst>
+                        <a:ext uri="{28A0092B-C50C-407E-A947-70E740481C1C}">
+                          <a14:useLocalDpi xmlns:a14="http://schemas.microsoft.com/office/drawing/2010/main" val="0"/>
+                        </a:ext>
+                      </a:extLst>
+                    </a:blip>
+                    <a:srcRect/>
+                    <a:stretch>
+                      <a:fillRect/>
+                    </a:stretch>
+                  </pic:blipFill>
+                  <pic:spPr bwMode="auto">
+                    <a:xfrm>
+                      <a:off x="0" y="0"/>
+                      <a:ext cx="4926330" cy="650240"/>
+                    </a:xfrm>
+                    <a:prstGeom prst="rect">
+                      <a:avLst/>
+                    </a:prstGeom>
+                    <a:noFill/>
+                    <a:ln>
+                      <a:noFill/>
+                    </a:ln>
+                  </pic:spPr>
+                </pic:pic>
+              </a:graphicData>
+            </a:graphic>
+          </wp:inline>
+        </w:drawing>
+      </w:r>
+    </w:p>
+    <w:p>
+      <w:pPr>
+        <w:pStyle w:val="Spacing"/>
+      </w:pPr>
+    </w:p>
+    <w:p>
+      <w:r>
+        <w:t>Here is an example where there are no class lines involved:</w:t>
+      </w:r>
+    </w:p>
+    <w:p>
+      <w:pPr>
+        <w:pStyle w:val="Spacing"/>
+      </w:pPr>
+    </w:p>
+    <w:p>
+      <w:pPr>
+        <w:ind w:left="568"/>
+      </w:pPr>
+      <w:r>
+        <w:rPr>
+          <w:noProof/>
+        </w:rPr>
+        <w:drawing>
+          <wp:inline distT="0" distB="0" distL="0" distR="0" wp14:anchorId="427B4C94" wp14:editId="0F359658">
+            <wp:extent cx="3911600" cy="681990"/>
+            <wp:effectExtent l="0" t="0" r="0" b="0"/>
+            <wp:docPr id="22" name="Picture 22"/>
+            <wp:cNvGraphicFramePr>
+              <a:graphicFrameLocks xmlns:a="http://schemas.openxmlformats.org/drawingml/2006/main" noChangeAspect="1"/>
+            </wp:cNvGraphicFramePr>
+            <a:graphic xmlns:a="http://schemas.openxmlformats.org/drawingml/2006/main">
+              <a:graphicData uri="http://schemas.openxmlformats.org/drawingml/2006/picture">
+                <pic:pic xmlns:pic="http://schemas.openxmlformats.org/drawingml/2006/picture">
+                  <pic:nvPicPr>
+                    <pic:cNvPr id="0" name="Picture 2"/>
+                    <pic:cNvPicPr>
+                      <a:picLocks noChangeAspect="1" noChangeArrowheads="1"/>
+                    </pic:cNvPicPr>
+                  </pic:nvPicPr>
+                  <pic:blipFill>
+                    <a:blip r:embed="rId24">
+                      <a:lum bright="-24000"/>
+                      <a:extLst>
+                        <a:ext uri="{28A0092B-C50C-407E-A947-70E740481C1C}">
+                          <a14:useLocalDpi xmlns:a14="http://schemas.microsoft.com/office/drawing/2010/main" val="0"/>
+                        </a:ext>
+                      </a:extLst>
+                    </a:blip>
+                    <a:srcRect/>
+                    <a:stretch>
+                      <a:fillRect/>
+                    </a:stretch>
+                  </pic:blipFill>
+                  <pic:spPr bwMode="auto">
+                    <a:xfrm>
+                      <a:off x="0" y="0"/>
+                      <a:ext cx="3911600" cy="681990"/>
+                    </a:xfrm>
+                    <a:prstGeom prst="rect">
+                      <a:avLst/>
+                    </a:prstGeom>
+                    <a:noFill/>
+                    <a:ln>
+                      <a:noFill/>
+                    </a:ln>
+                  </pic:spPr>
+                </pic:pic>
+              </a:graphicData>
+            </a:graphic>
+          </wp:inline>
+        </w:drawing>
+      </w:r>
+    </w:p>
+    <w:p>
+      <w:pPr>
+        <w:pStyle w:val="Spacing"/>
+      </w:pPr>
+    </w:p>
+    <w:p>
+      <w:r>
+        <w:t xml:space="preserve">If the interface has an interface as well, this does not redirect the original object’s interface, because the second interface is </w:t>
+      </w:r>
+      <w:r>
+        <w:rPr>
+          <w:i/>
+        </w:rPr>
+        <w:t xml:space="preserve">another </w:t>
+      </w:r>
+      <w:r>
+        <w:t xml:space="preserve">interface object, that the first interface is just </w:t>
+      </w:r>
+      <w:r>
+        <w:rPr>
+          <w:i/>
+        </w:rPr>
+        <w:t xml:space="preserve">based </w:t>
+      </w:r>
+      <w:r>
+        <w:t>on. An object redirection is just a much tighter bond, than a class or interface redirection.</w:t>
+      </w:r>
+    </w:p>
+    <w:p>
+      <w:pPr>
+        <w:pStyle w:val="Spacing"/>
+      </w:pPr>
+    </w:p>
+    <w:p>
+      <w:pPr>
+        <w:ind w:left="568"/>
+      </w:pPr>
+      <w:r>
+        <w:rPr>
+          <w:noProof/>
+        </w:rPr>
+        <w:drawing>
+          <wp:inline distT="0" distB="0" distL="0" distR="0" wp14:anchorId="15D579E0" wp14:editId="39B139ED">
+            <wp:extent cx="3345815" cy="723900"/>
+            <wp:effectExtent l="0" t="0" r="0" b="0"/>
+            <wp:docPr id="23" name="Picture 23"/>
+            <wp:cNvGraphicFramePr>
+              <a:graphicFrameLocks xmlns:a="http://schemas.openxmlformats.org/drawingml/2006/main" noChangeAspect="1"/>
+            </wp:cNvGraphicFramePr>
+            <a:graphic xmlns:a="http://schemas.openxmlformats.org/drawingml/2006/main">
+              <a:graphicData uri="http://schemas.openxmlformats.org/drawingml/2006/picture">
+                <pic:pic xmlns:pic="http://schemas.openxmlformats.org/drawingml/2006/picture">
+                  <pic:nvPicPr>
+                    <pic:cNvPr id="0" name="Picture 3"/>
+                    <pic:cNvPicPr>
+                      <a:picLocks noChangeAspect="1" noChangeArrowheads="1"/>
+                    </pic:cNvPicPr>
+                  </pic:nvPicPr>
+                  <pic:blipFill>
+                    <a:blip r:embed="rId25">
+                      <a:lum bright="-24000"/>
+                      <a:extLst>
+                        <a:ext uri="{28A0092B-C50C-407E-A947-70E740481C1C}">
+                          <a14:useLocalDpi xmlns:a14="http://schemas.microsoft.com/office/drawing/2010/main" val="0"/>
+                        </a:ext>
+                      </a:extLst>
+                    </a:blip>
+                    <a:srcRect/>
+                    <a:stretch>
+                      <a:fillRect/>
+                    </a:stretch>
+                  </pic:blipFill>
+                  <pic:spPr bwMode="auto">
+                    <a:xfrm>
+                      <a:off x="0" y="0"/>
+                      <a:ext cx="3345815" cy="723900"/>
+                    </a:xfrm>
+                    <a:prstGeom prst="rect">
+                      <a:avLst/>
+                    </a:prstGeom>
+                    <a:noFill/>
+                    <a:ln>
+                      <a:noFill/>
+                    </a:ln>
+                  </pic:spPr>
+                </pic:pic>
+              </a:graphicData>
+            </a:graphic>
+          </wp:inline>
+        </w:drawing>
+      </w:r>
+    </w:p>
+    <w:p>
+      <w:pPr>
+        <w:pStyle w:val="Spacing"/>
+      </w:pPr>
+    </w:p>
+    <w:p>
+      <w:r>
+        <w:t xml:space="preserve">The target interface of the object reference is the symbol </w:t>
+      </w:r>
+      <w:r>
+        <w:rPr>
+          <w:rStyle w:val="CodeChar"/>
+        </w:rPr>
+        <w:t>Interface</w:t>
+      </w:r>
+      <w:r>
+        <w:t xml:space="preserve">, not the symbol </w:t>
+      </w:r>
+      <w:r>
+        <w:rPr>
+          <w:rStyle w:val="CodeChar"/>
+        </w:rPr>
+        <w:t>Interface’s interface</w:t>
+      </w:r>
+      <w:r>
+        <w:t xml:space="preserve">. So you should not follow more than </w:t>
+      </w:r>
+      <w:r>
+        <w:rPr>
+          <w:i/>
+        </w:rPr>
+        <w:t xml:space="preserve">one </w:t>
+      </w:r>
+      <w:r>
+        <w:t>interface redirection to get to the interface object.</w:t>
+      </w:r>
+    </w:p>
+    <w:p>
+      <w:pPr>
+        <w:pStyle w:val="Spacing"/>
+      </w:pPr>
+    </w:p>
+    <w:p>
+      <w:r>
+        <w:t xml:space="preserve">You should also not follow more than </w:t>
+      </w:r>
+      <w:r>
+        <w:rPr>
+          <w:i/>
+        </w:rPr>
+        <w:t xml:space="preserve">one </w:t>
+      </w:r>
+      <w:r>
+        <w:t>class redirection to find the target interface. If the class has again a class which has an interface, the first class does not have an interface defined at all:</w:t>
+      </w:r>
+    </w:p>
+    <w:p>
+      <w:pPr>
+        <w:pStyle w:val="Spacing"/>
+      </w:pPr>
+    </w:p>
+    <w:p>
+      <w:r>
+        <w:rPr>
+          <w:noProof/>
+        </w:rPr>
+        <w:drawing>
+          <wp:inline distT="0" distB="0" distL="0" distR="0" wp14:anchorId="5F0811BC" wp14:editId="539D54ED">
+            <wp:extent cx="4947285" cy="681990"/>
+            <wp:effectExtent l="0" t="0" r="0" b="0"/>
+            <wp:docPr id="24" name="Picture 24"/>
+            <wp:cNvGraphicFramePr>
+              <a:graphicFrameLocks xmlns:a="http://schemas.openxmlformats.org/drawingml/2006/main" noChangeAspect="1"/>
+            </wp:cNvGraphicFramePr>
+            <a:graphic xmlns:a="http://schemas.openxmlformats.org/drawingml/2006/main">
+              <a:graphicData uri="http://schemas.openxmlformats.org/drawingml/2006/picture">
+                <pic:pic xmlns:pic="http://schemas.openxmlformats.org/drawingml/2006/picture">
+                  <pic:nvPicPr>
+                    <pic:cNvPr id="0" name="Picture 4"/>
+                    <pic:cNvPicPr>
+                      <a:picLocks noChangeAspect="1" noChangeArrowheads="1"/>
+                    </pic:cNvPicPr>
+                  </pic:nvPicPr>
+                  <pic:blipFill>
+                    <a:blip r:embed="rId26">
+                      <a:lum bright="-24000"/>
+                      <a:extLst>
+                        <a:ext uri="{28A0092B-C50C-407E-A947-70E740481C1C}">
+                          <a14:useLocalDpi xmlns:a14="http://schemas.microsoft.com/office/drawing/2010/main" val="0"/>
+                        </a:ext>
+                      </a:extLst>
+                    </a:blip>
+                    <a:srcRect/>
+                    <a:stretch>
+                      <a:fillRect/>
+                    </a:stretch>
+                  </pic:blipFill>
+                  <pic:spPr bwMode="auto">
+                    <a:xfrm>
+                      <a:off x="0" y="0"/>
+                      <a:ext cx="4947285" cy="681990"/>
+                    </a:xfrm>
+                    <a:prstGeom prst="rect">
+                      <a:avLst/>
+                    </a:prstGeom>
+                    <a:noFill/>
+                    <a:ln>
+                      <a:noFill/>
+                    </a:ln>
+                  </pic:spPr>
+                </pic:pic>
+              </a:graphicData>
+            </a:graphic>
+          </wp:inline>
+        </w:drawing>
+      </w:r>
+    </w:p>
+    <w:p>
+      <w:pPr>
+        <w:pStyle w:val="Spacing"/>
+      </w:pPr>
+    </w:p>
+    <w:p>
+      <w:r>
+        <w:t xml:space="preserve">The last symbol </w:t>
+      </w:r>
+      <w:r>
+        <w:rPr>
+          <w:rStyle w:val="CodeChar"/>
+        </w:rPr>
+        <w:t xml:space="preserve">Class’s class’s interface </w:t>
+      </w:r>
+      <w:r>
+        <w:t xml:space="preserve">is only the interface of </w:t>
+      </w:r>
+      <w:r>
+        <w:rPr>
+          <w:rStyle w:val="CodeChar"/>
+        </w:rPr>
+        <w:t>Class’s class</w:t>
+      </w:r>
+      <w:r>
+        <w:t xml:space="preserve">, not the interface of </w:t>
+      </w:r>
+      <w:r>
+        <w:rPr>
+          <w:rStyle w:val="CodeChar"/>
+        </w:rPr>
+        <w:t>Class</w:t>
+      </w:r>
+      <w:r>
+        <w:t xml:space="preserve">. So </w:t>
+      </w:r>
+      <w:r>
+        <w:rPr>
+          <w:rStyle w:val="CodeChar"/>
+        </w:rPr>
+        <w:t xml:space="preserve">Class </w:t>
+      </w:r>
+      <w:r>
+        <w:t>is where the interface redirections end.</w:t>
+      </w:r>
+    </w:p>
+    <w:p>
+      <w:pPr>
+        <w:pStyle w:val="Spacing"/>
+      </w:pPr>
+    </w:p>
+    <w:p>
+      <w:r>
+        <w:t xml:space="preserve">Also, you should follow one class redirection and one interface redirection </w:t>
+      </w:r>
+      <w:r>
+        <w:rPr>
+          <w:i/>
+        </w:rPr>
+        <w:t>in that order</w:t>
+      </w:r>
+      <w:r>
+        <w:t>. Here is a less logical example, in case of which you do not follow the last class redirection:</w:t>
+      </w:r>
+    </w:p>
+    <w:p>
+      <w:pPr>
+        <w:pStyle w:val="Spacing"/>
+      </w:pPr>
+    </w:p>
+    <w:p>
+      <w:pPr>
+        <w:ind w:left="568"/>
+      </w:pPr>
+      <w:r>
+        <w:rPr>
+          <w:noProof/>
+        </w:rPr>
+        <w:drawing>
+          <wp:inline distT="0" distB="0" distL="0" distR="0" wp14:anchorId="55CFFD0F" wp14:editId="272C170C">
+            <wp:extent cx="3255645" cy="755650"/>
+            <wp:effectExtent l="0" t="0" r="0" b="0"/>
+            <wp:docPr id="25" name="Picture 25"/>
+            <wp:cNvGraphicFramePr>
+              <a:graphicFrameLocks xmlns:a="http://schemas.openxmlformats.org/drawingml/2006/main" noChangeAspect="1"/>
+            </wp:cNvGraphicFramePr>
+            <a:graphic xmlns:a="http://schemas.openxmlformats.org/drawingml/2006/main">
+              <a:graphicData uri="http://schemas.openxmlformats.org/drawingml/2006/picture">
+                <pic:pic xmlns:pic="http://schemas.openxmlformats.org/drawingml/2006/picture">
+                  <pic:nvPicPr>
+                    <pic:cNvPr id="0" name="Picture 5"/>
+                    <pic:cNvPicPr>
+                      <a:picLocks noChangeAspect="1" noChangeArrowheads="1"/>
+                    </pic:cNvPicPr>
+                  </pic:nvPicPr>
+                  <pic:blipFill>
+                    <a:blip r:embed="rId27">
+                      <a:lum bright="-24000"/>
+                      <a:extLst>
+                        <a:ext uri="{28A0092B-C50C-407E-A947-70E740481C1C}">
+                          <a14:useLocalDpi xmlns:a14="http://schemas.microsoft.com/office/drawing/2010/main" val="0"/>
+                        </a:ext>
+                      </a:extLst>
+                    </a:blip>
+                    <a:srcRect/>
+                    <a:stretch>
+                      <a:fillRect/>
+                    </a:stretch>
+                  </pic:blipFill>
+                  <pic:spPr bwMode="auto">
+                    <a:xfrm>
+                      <a:off x="0" y="0"/>
+                      <a:ext cx="3255645" cy="755650"/>
+                    </a:xfrm>
+                    <a:prstGeom prst="rect">
+                      <a:avLst/>
+                    </a:prstGeom>
+                    <a:noFill/>
+                    <a:ln>
+                      <a:noFill/>
+                    </a:ln>
+                  </pic:spPr>
+                </pic:pic>
+              </a:graphicData>
+            </a:graphic>
+          </wp:inline>
+        </w:drawing>
+      </w:r>
+    </w:p>
+    <w:p>
+      <w:pPr>
+        <w:pStyle w:val="Spacing"/>
+      </w:pPr>
+    </w:p>
+    <w:p>
+      <w:r>
+        <w:t xml:space="preserve">The last symbol may eventually </w:t>
+      </w:r>
+      <w:r>
+        <w:rPr>
+          <w:i/>
+        </w:rPr>
+        <w:t>define</w:t>
+      </w:r>
+      <w:r>
+        <w:t xml:space="preserve"> the interface, but it is still </w:t>
+      </w:r>
+      <w:r>
+        <w:rPr>
+          <w:rStyle w:val="CodeChar"/>
+        </w:rPr>
+        <w:t xml:space="preserve">Interface </w:t>
+      </w:r>
+      <w:r>
+        <w:t xml:space="preserve">which is the </w:t>
+      </w:r>
+      <w:r>
+        <w:rPr>
+          <w:rStyle w:val="CodeChar"/>
+        </w:rPr>
+        <w:t>Object reference</w:t>
+      </w:r>
+      <w:r>
+        <w:t>’s interface object.</w:t>
+      </w:r>
+    </w:p>
+    <w:p>
+      <w:pPr>
+        <w:pStyle w:val="Heading3"/>
+      </w:pPr>
+      <w:r>
+        <w:t>Loose Ideas about Target Interfaces</w:t>
+      </w:r>
+    </w:p>
+    <w:p>
+      <w:pPr>
+        <w:rPr>
+          <w:i/>
+        </w:rPr>
+      </w:pPr>
+      <w:r>
+        <w:rPr>
+          <w:i/>
+        </w:rPr>
+        <w:t>The texts below are loose ideas yet to be turned into good documentation.</w:t>
+      </w:r>
+    </w:p>
+    <w:p/>
+    <w:p>
+      <w:r>
+        <w:t>Targets,</w:t>
+      </w:r>
+    </w:p>
+    <w:p>
+      <w:r>
+        <w:t>2010-05</w:t>
+      </w:r>
+    </w:p>
+    <w:p>
+      <w:pPr>
+        <w:ind w:left="1136"/>
+      </w:pPr>
+    </w:p>
+    <w:p>
+      <w:pPr>
+        <w:ind w:left="785" w:hanging="216"/>
+      </w:pPr>
+      <w:r>
+        <w:t>&gt; Now my mind says: follow all redirections, including multiple interface redirections… but in the Target Class story I stopped doing that. Maybe it is just what you want the t</w:t>
+      </w:r>
+      <w:r>
+        <w:t>erm Target Interface to define.</w:t>
+      </w:r>
+    </w:p>
+    <w:p>
+      <w:pPr>
+        <w:ind w:left="785" w:hanging="216"/>
+      </w:pPr>
+      <w:r>
+        <w:t>&gt; Perhaps there should be a distinction between interface definition and target interface. I do feel that both the ‘follow only one class or interface step’ version is a concept to be aware of, but the target interface concept would actually be following all redirections to find the object that actually determines the publics.</w:t>
+      </w:r>
+    </w:p>
+    <w:p>
+      <w:pPr>
+        <w:ind w:left="785" w:hanging="216"/>
+      </w:pPr>
+      <w:r>
+        <w:t xml:space="preserve">&gt; Yes. What is now called Target Interface should probably be called the </w:t>
+      </w:r>
+      <w:r>
+        <w:rPr>
+          <w:i/>
+        </w:rPr>
+        <w:t xml:space="preserve">Interface Object </w:t>
+      </w:r>
+      <w:r>
+        <w:t xml:space="preserve">and the </w:t>
+      </w:r>
+      <w:r>
+        <w:rPr>
+          <w:i/>
+        </w:rPr>
+        <w:t xml:space="preserve">Target Interface </w:t>
+      </w:r>
+      <w:r>
+        <w:t>is the object after following all types of redirections in any order.</w:t>
+      </w:r>
+    </w:p>
+    <w:p/>
+    <w:p>
+      <w:r>
+        <w:t>JJ</w:t>
+      </w:r>
+    </w:p>
+    <w:p/>
+    <w:p>
+      <w:pPr>
+        <w:pStyle w:val="Heading4"/>
+      </w:pPr>
+      <w:r>
+        <w:t>Out of the original Symbol documentation</w:t>
+      </w:r>
+    </w:p>
+    <w:p>
+      <w:pPr>
+        <w:pStyle w:val="Heading5"/>
+      </w:pPr>
+      <w:r>
+        <w:t>Tracing Object Aspects</w:t>
+      </w:r>
+    </w:p>
+    <w:p>
+      <w:r>
+        <w:t>…</w:t>
+      </w:r>
+    </w:p>
+    <w:p>
+      <w:r>
+        <w:t>The same way, type lines can redirect the interface. Object lines can redirect the type and the type can redirect the interface, so an object line can also direct the interface.</w:t>
+      </w:r>
+    </w:p>
+    <w:p>
+      <w:pPr>
+        <w:pStyle w:val="Heading6"/>
+      </w:pPr>
+      <w:r>
+        <w:t>Interface Trace</w:t>
+      </w:r>
+    </w:p>
+    <w:p>
+      <w:r>
+        <w:t>You’ll use all three line types to trace the interface. Follow the interface line if it exists, else follow the object line, else the type line. When you run into a symbol with no lines, then that’s the interface.</w:t>
+      </w:r>
+    </w:p>
+    <w:p>
+      <w:pPr>
+        <w:pStyle w:val="AlineaSeparator"/>
+      </w:pPr>
+    </w:p>
+    <w:p>
+      <w:r>
+        <w:t>A special thing about an interface line is that you can select a single interface of a type and not use the whole type.</w:t>
+      </w:r>
+    </w:p>
+    <w:p>
+      <w:pPr>
+        <w:pStyle w:val="AlineaSeparator"/>
+      </w:pPr>
+    </w:p>
+    <w:p>
+      <w:r>
+        <w:t xml:space="preserve">When there’s no interface line and the type line is followed, then the type’s </w:t>
+      </w:r>
+      <w:r>
+        <w:rPr>
+          <w:i/>
+          <w:iCs/>
+        </w:rPr>
+        <w:t xml:space="preserve">whole </w:t>
+      </w:r>
+      <w:r>
+        <w:t>interface is used.</w:t>
+      </w:r>
+    </w:p>
+    <w:p>
+      <w:pPr>
+        <w:pStyle w:val="AlineaSeparator"/>
+      </w:pPr>
+    </w:p>
+    <w:p>
+      <w:r>
+        <w:t xml:space="preserve">The reason that the object line is preferred over the type line is that if there is no interface line, the </w:t>
+      </w:r>
+      <w:r>
+        <w:rPr>
+          <w:i/>
+          <w:iCs/>
+        </w:rPr>
+        <w:t>object</w:t>
+      </w:r>
+      <w:r>
+        <w:t xml:space="preserve"> can determine </w:t>
+      </w:r>
+      <w:r>
+        <w:rPr>
+          <w:i/>
+          <w:iCs/>
+        </w:rPr>
+        <w:t xml:space="preserve">which </w:t>
+      </w:r>
+      <w:r>
+        <w:t>interface of the type</w:t>
+      </w:r>
+      <w:r>
+        <w:rPr>
+          <w:i/>
+          <w:iCs/>
+        </w:rPr>
+        <w:t xml:space="preserve"> </w:t>
+      </w:r>
+      <w:r>
+        <w:t>is used.</w:t>
+      </w:r>
+    </w:p>
+    <w:p>
+      <w:pPr>
+        <w:pStyle w:val="AlineaSeparator"/>
+      </w:pPr>
+    </w:p>
+    <w:p>
+      <w:pPr>
+        <w:pStyle w:val="Picture"/>
+      </w:pPr>
+      <w:r>
+        <w:rPr>
+          <w:noProof/>
+        </w:rPr>
+        <w:drawing>
+          <wp:inline distT="0" distB="0" distL="0" distR="0" wp14:anchorId="617CDEBB" wp14:editId="0E798EB1">
+            <wp:extent cx="2367915" cy="2272665"/>
+            <wp:effectExtent l="0" t="0" r="0" b="0"/>
+            <wp:docPr id="26" name="Picture 26"/>
+            <wp:cNvGraphicFramePr>
+              <a:graphicFrameLocks xmlns:a="http://schemas.openxmlformats.org/drawingml/2006/main" noChangeAspect="1"/>
+            </wp:cNvGraphicFramePr>
+            <a:graphic xmlns:a="http://schemas.openxmlformats.org/drawingml/2006/main">
+              <a:graphicData uri="http://schemas.openxmlformats.org/drawingml/2006/picture">
+                <pic:pic xmlns:pic="http://schemas.openxmlformats.org/drawingml/2006/picture">
+                  <pic:nvPicPr>
+                    <pic:cNvPr id="0" name="Picture 6"/>
+                    <pic:cNvPicPr>
+                      <a:picLocks noChangeAspect="1" noChangeArrowheads="1"/>
+                    </pic:cNvPicPr>
+                  </pic:nvPicPr>
+                  <pic:blipFill>
+                    <a:blip r:embed="rId28">
+                      <a:extLst>
+                        <a:ext uri="{28A0092B-C50C-407E-A947-70E740481C1C}">
+                          <a14:useLocalDpi xmlns:a14="http://schemas.microsoft.com/office/drawing/2010/main" val="0"/>
+                        </a:ext>
+                      </a:extLst>
+                    </a:blip>
+                    <a:srcRect/>
+                    <a:stretch>
+                      <a:fillRect/>
+                    </a:stretch>
+                  </pic:blipFill>
+                  <pic:spPr bwMode="auto">
+                    <a:xfrm>
+                      <a:off x="0" y="0"/>
+                      <a:ext cx="2367915" cy="2272665"/>
+                    </a:xfrm>
+                    <a:prstGeom prst="rect">
+                      <a:avLst/>
+                    </a:prstGeom>
+                    <a:noFill/>
+                    <a:ln>
+                      <a:noFill/>
+                    </a:ln>
+                  </pic:spPr>
+                </pic:pic>
+              </a:graphicData>
+            </a:graphic>
+          </wp:inline>
+        </w:drawing>
+      </w:r>
+    </w:p>
+    <w:p>
+      <w:pPr>
+        <w:pStyle w:val="Picture"/>
+        <w:ind w:left="1620" w:right="1574"/>
+      </w:pPr>
+      <w:r>
+        <w:t>This picture shows any combination of lines an object symbol can have and which of the lines to follow in the interface trace.</w:t>
+      </w:r>
+    </w:p>
+    <w:p>
+      <w:pPr>
+        <w:pStyle w:val="AlineaSeparator"/>
+      </w:pPr>
+    </w:p>
+    <w:p>
+      <w:r>
+        <w:t>In other words: follow interface line, otherwise object line, otherwise type line. The final symbol altogether is the interface.</w:t>
+      </w:r>
+    </w:p>
+    <w:p>
+      <w:pPr>
+        <w:pStyle w:val="Heading6"/>
+      </w:pPr>
+      <w:r>
+        <w:t>Object-Type-Interface Trace</w:t>
+      </w:r>
+    </w:p>
+    <w:p>
+      <w:r>
+        <w:t xml:space="preserve">It happens frequently that you need a symbol’s target object, type and interface in one blow. That requires two traces: an object-type trace and an interface trace. The full operation is an </w:t>
+      </w:r>
+      <w:r>
+        <w:rPr>
+          <w:i/>
+          <w:iCs/>
+        </w:rPr>
+        <w:t>object-type-interface trace</w:t>
+      </w:r>
+      <w:r>
+        <w:t>. It deserves a separate name for it’s a very common operation.</w:t>
+      </w:r>
+    </w:p>
+    <w:p>
+      <w:pPr>
+        <w:pStyle w:val="Heading5"/>
+      </w:pPr>
+      <w:r>
+        <w:t xml:space="preserve">Tracing </w:t>
+      </w:r>
+      <w:r>
+        <w:t>Procedure</w:t>
+      </w:r>
+      <w:r>
+        <w:t xml:space="preserve"> Aspects</w:t>
+      </w:r>
+    </w:p>
+    <w:p>
+      <w:pPr>
+        <w:pStyle w:val="Heading6"/>
+      </w:pPr>
+      <w:r>
+        <w:t>Procedure Interface Trace</w:t>
+      </w:r>
+    </w:p>
+    <w:p>
+      <w:r>
+        <w:t xml:space="preserve">In the </w:t>
+      </w:r>
+      <w:r>
+        <w:rPr>
+          <w:i/>
+          <w:iCs/>
+        </w:rPr>
+        <w:t>procedure interface trace</w:t>
+      </w:r>
+      <w:r>
+        <w:t xml:space="preserve"> you follow both line types, but you prefer following an interface line over a reference line.</w:t>
+      </w:r>
+    </w:p>
+    <w:p>
+      <w:pPr>
+        <w:pStyle w:val="Spacing"/>
+      </w:pPr>
+    </w:p>
+    <w:p>
+      <w:pPr>
+        <w:pStyle w:val="Picture"/>
+      </w:pPr>
+      <w:r>
+        <w:rPr>
+          <w:noProof/>
+        </w:rPr>
+        <w:drawing>
+          <wp:inline distT="0" distB="0" distL="0" distR="0" wp14:anchorId="6863DF36" wp14:editId="5A76FC53">
+            <wp:extent cx="2240915" cy="1353185"/>
+            <wp:effectExtent l="0" t="0" r="0" b="0"/>
+            <wp:docPr id="27" name="Picture 27"/>
+            <wp:cNvGraphicFramePr>
+              <a:graphicFrameLocks xmlns:a="http://schemas.openxmlformats.org/drawingml/2006/main" noChangeAspect="1"/>
+            </wp:cNvGraphicFramePr>
+            <a:graphic xmlns:a="http://schemas.openxmlformats.org/drawingml/2006/main">
+              <a:graphicData uri="http://schemas.openxmlformats.org/drawingml/2006/picture">
+                <pic:pic xmlns:pic="http://schemas.openxmlformats.org/drawingml/2006/picture">
+                  <pic:nvPicPr>
+                    <pic:cNvPr id="0" name="Picture 7"/>
+                    <pic:cNvPicPr>
+                      <a:picLocks noChangeAspect="1" noChangeArrowheads="1"/>
+                    </pic:cNvPicPr>
+                  </pic:nvPicPr>
+                  <pic:blipFill>
+                    <a:blip r:embed="rId29">
+                      <a:lum bright="-18000"/>
+                      <a:extLst>
+                        <a:ext uri="{28A0092B-C50C-407E-A947-70E740481C1C}">
+                          <a14:useLocalDpi xmlns:a14="http://schemas.microsoft.com/office/drawing/2010/main" val="0"/>
+                        </a:ext>
+                      </a:extLst>
+                    </a:blip>
+                    <a:srcRect/>
+                    <a:stretch>
+                      <a:fillRect/>
+                    </a:stretch>
+                  </pic:blipFill>
+                  <pic:spPr bwMode="auto">
+                    <a:xfrm>
+                      <a:off x="0" y="0"/>
+                      <a:ext cx="2240915" cy="1353185"/>
+                    </a:xfrm>
+                    <a:prstGeom prst="rect">
+                      <a:avLst/>
+                    </a:prstGeom>
+                    <a:noFill/>
+                    <a:ln>
+                      <a:noFill/>
+                    </a:ln>
+                  </pic:spPr>
+                </pic:pic>
+              </a:graphicData>
+            </a:graphic>
+          </wp:inline>
+        </w:drawing>
+      </w:r>
+    </w:p>
+    <w:p>
+      <w:pPr>
+        <w:pStyle w:val="Spacing"/>
+      </w:pPr>
+    </w:p>
+    <w:p>
+      <w:r>
+        <w:t>The last symbol of the trace is the interface.</w:t>
+      </w:r>
+    </w:p>
+    <w:p>
+      <w:pPr>
+        <w:pStyle w:val="AlineaSeparator"/>
+      </w:pPr>
+    </w:p>
+    <w:p>
+      <w:r>
+        <w:t>Following any of the two line types will eventually lead to the same symbol. In that sense it doesn’t matter what line type you prefer to follow. The interface line is preferred, though, both because it’s more logical to follow, and because following them you’ll probably hit the interface sooner: probably there will be less interface redirections than reference redirections.</w:t>
+      </w:r>
+    </w:p>
+    <w:p>
+      <w:pPr>
+        <w:pStyle w:val="Heading6"/>
+      </w:pPr>
+      <w:r>
+        <w:t>Execution-Definition-Interface Trace</w:t>
+      </w:r>
+    </w:p>
+    <w:p>
+      <w:r>
+        <w:t>It happens frequently that you need target execution, definition and interface in one blow. That requires two traces: an execution-definition trace and an interface trace. The full operation is called an e</w:t>
+      </w:r>
+      <w:r>
+        <w:rPr>
+          <w:i/>
+          <w:iCs/>
+        </w:rPr>
+        <w:t>xecution-definition-interface trace</w:t>
+      </w:r>
+      <w:r>
+        <w:t>. It deserves a separate name for it’s a very common operation.</w:t>
+      </w:r>
+    </w:p>
+    <w:p>
+      <w:pPr>
+        <w:pStyle w:val="Heading6"/>
+      </w:pPr>
       <w:bookmarkStart w:id="0" w:name="_GoBack"/>
       <w:bookmarkEnd w:id="0"/>
+      <w:r>
+        <w:t xml:space="preserve">Type Line Being called Interface Line </w:t>
+      </w:r>
+    </w:p>
+    <w:p>
+      <w:r>
+        <w:t xml:space="preserve">The term </w:t>
+      </w:r>
+      <w:r>
+        <w:rPr>
+          <w:i/>
+          <w:iCs/>
+        </w:rPr>
+        <w:t xml:space="preserve">interface target </w:t>
+      </w:r>
+      <w:r>
+        <w:t xml:space="preserve">can mean the target of the </w:t>
+      </w:r>
+      <w:r>
+        <w:rPr>
+          <w:i/>
+          <w:iCs/>
+        </w:rPr>
+        <w:t>interface line</w:t>
+      </w:r>
+      <w:r>
+        <w:t xml:space="preserve">, but there’s also a second meaning. When the interface line is missing, the interface can also be redirected by an object line or type line. The term </w:t>
+      </w:r>
+      <w:r>
+        <w:rPr>
+          <w:i/>
+          <w:iCs/>
+        </w:rPr>
+        <w:t xml:space="preserve">interface target </w:t>
+      </w:r>
+      <w:r>
+        <w:t xml:space="preserve">can also denote the symbol to which the interface is redirected, </w:t>
+      </w:r>
+      <w:r>
+        <w:rPr>
+          <w:i/>
+          <w:iCs/>
+        </w:rPr>
+        <w:t xml:space="preserve">be it </w:t>
+      </w:r>
+      <w:r>
+        <w:t xml:space="preserve">with an object line or type line. Sometimes the word </w:t>
+      </w:r>
+      <w:r>
+        <w:rPr>
+          <w:i/>
+          <w:iCs/>
+        </w:rPr>
+        <w:t>interface line</w:t>
+      </w:r>
+      <w:r>
+        <w:t xml:space="preserve"> is even used where I really talk about the line that </w:t>
+      </w:r>
+      <w:r>
+        <w:rPr>
+          <w:i/>
+          <w:iCs/>
+        </w:rPr>
+        <w:t>redirects</w:t>
+      </w:r>
+      <w:r>
+        <w:t xml:space="preserve"> the interface.</w:t>
+      </w:r>
+    </w:p>
+    <w:p>
+      <w:pPr>
+        <w:pStyle w:val="AlineaSeparator"/>
+      </w:pPr>
+    </w:p>
+    <w:p>
+      <w:r>
+        <w:t xml:space="preserve">The same thing applies to the term </w:t>
+      </w:r>
+      <w:r>
+        <w:rPr>
+          <w:i/>
+          <w:iCs/>
+        </w:rPr>
+        <w:t>type target</w:t>
+      </w:r>
+      <w:r>
+        <w:t xml:space="preserve">. </w:t>
+      </w:r>
+      <w:r>
+        <w:rPr>
+          <w:i/>
+          <w:iCs/>
+        </w:rPr>
+        <w:t xml:space="preserve">Type target </w:t>
+      </w:r>
+      <w:r>
+        <w:t xml:space="preserve">can mean the target of the type line, but it can also mean the symbol to which the type is redirected, be it with an object line, be it with a type line. Sometimes the word </w:t>
+      </w:r>
+      <w:r>
+        <w:rPr>
+          <w:i/>
+          <w:iCs/>
+        </w:rPr>
+        <w:t xml:space="preserve">type line </w:t>
+      </w:r>
+      <w:r>
+        <w:t xml:space="preserve">is even used where I really talk about the line that </w:t>
+      </w:r>
+      <w:r>
+        <w:rPr>
+          <w:i/>
+          <w:iCs/>
+        </w:rPr>
+        <w:t>redirects</w:t>
+      </w:r>
+      <w:r>
+        <w:t xml:space="preserve"> the type.</w:t>
+      </w:r>
+    </w:p>
+    <w:p>
+      <w:pPr>
+        <w:pStyle w:val="AlineaSeparator"/>
+      </w:pPr>
+    </w:p>
+    <w:p>
+      <w:pPr>
+        <w:rPr>
+          <w:color w:val="339966"/>
+        </w:rPr>
+      </w:pPr>
+      <w:r>
+        <w:t>It’s the same thing with the redirection of other system aspects.</w:t>
+      </w:r>
+    </w:p>
+    <w:p>
+      <w:pPr>
+        <w:pStyle w:val="Heading3"/>
+      </w:pPr>
+      <w:r>
+        <w:t>Loose Ideas</w:t>
+      </w:r>
+      <w:r>
+        <w:t xml:space="preserve"> about Interfaces</w:t>
+      </w:r>
     </w:p>
     <w:p>
       <w:pPr>
@@ -1745,10 +3315,9 @@
     <w:p/>
     <w:p>
       <w:r>
-        <w:t xml:space="preserve">You should be able to group symbols inside a special symbol that controls the access for all the directly contained symbols. &lt;2010-05-07 Just use a triangle and access control the triangle.&gt; </w:t>
-      </w:r>
-    </w:p>
-    <w:p/>
+        <w:t>You should be able to group symbols inside a special symbol that controls the access for all the directly contained symbols. &lt;2010-05-07 Just use a triangle and access control the triangle.&gt;</w:t>
+      </w:r>
+    </w:p>
     <w:sectPr>
       <w:pgSz w:w="12240" w:h="15840"/>
       <w:pgMar w:top="1440" w:right="1800" w:bottom="1440" w:left="1800" w:header="708" w:footer="708" w:gutter="0"/>
@@ -2456,6 +4025,67 @@
       <w:szCs w:val="28"/>
     </w:rPr>
   </w:style>
+  <w:style w:type="paragraph" w:styleId="Heading5">
+    <w:name w:val="heading 5"/>
+    <w:basedOn w:val="Normal"/>
+    <w:next w:val="Normal"/>
+    <w:link w:val="Heading5Char"/>
+    <w:uiPriority w:val="9"/>
+    <w:unhideWhenUsed/>
+    <w:qFormat/>
+    <w:rsid w:val="00342FF3"/>
+    <w:pPr>
+      <w:keepNext/>
+      <w:keepLines/>
+      <w:spacing w:before="120" w:after="120"/>
+      <w:outlineLvl w:val="4"/>
+    </w:pPr>
+    <w:rPr>
+      <w:rFonts w:asciiTheme="majorHAnsi" w:eastAsiaTheme="majorEastAsia" w:hAnsiTheme="majorHAnsi" w:cstheme="majorBidi"/>
+      <w:sz w:val="22"/>
+    </w:rPr>
+  </w:style>
+  <w:style w:type="paragraph" w:styleId="Heading6">
+    <w:name w:val="heading 6"/>
+    <w:basedOn w:val="Normal"/>
+    <w:next w:val="Normal"/>
+    <w:link w:val="Heading6Char"/>
+    <w:uiPriority w:val="9"/>
+    <w:unhideWhenUsed/>
+    <w:qFormat/>
+    <w:rsid w:val="00342FF3"/>
+    <w:pPr>
+      <w:keepNext/>
+      <w:keepLines/>
+      <w:spacing w:before="120" w:after="120"/>
+      <w:outlineLvl w:val="5"/>
+    </w:pPr>
+    <w:rPr>
+      <w:rFonts w:asciiTheme="majorHAnsi" w:eastAsiaTheme="majorEastAsia" w:hAnsiTheme="majorHAnsi" w:cstheme="majorBidi"/>
+    </w:rPr>
+  </w:style>
+  <w:style w:type="paragraph" w:styleId="Heading7">
+    <w:name w:val="heading 7"/>
+    <w:basedOn w:val="Normal"/>
+    <w:next w:val="Normal"/>
+    <w:link w:val="Heading7Char"/>
+    <w:uiPriority w:val="9"/>
+    <w:unhideWhenUsed/>
+    <w:qFormat/>
+    <w:rsid w:val="00A25DA4"/>
+    <w:pPr>
+      <w:keepNext/>
+      <w:keepLines/>
+      <w:spacing w:before="40"/>
+      <w:outlineLvl w:val="6"/>
+    </w:pPr>
+    <w:rPr>
+      <w:rFonts w:asciiTheme="majorHAnsi" w:eastAsiaTheme="majorEastAsia" w:hAnsiTheme="majorHAnsi" w:cstheme="majorBidi"/>
+      <w:i/>
+      <w:iCs/>
+      <w:color w:val="1F3763" w:themeColor="accent1" w:themeShade="7F"/>
+    </w:rPr>
+  </w:style>
   <w:style w:type="character" w:default="1" w:styleId="DefaultParagraphFont">
     <w:name w:val="Default Paragraph Font"/>
     <w:uiPriority w:val="1"/>
@@ -2893,6 +4523,75 @@
       <w:sz w:val="12"/>
       <w:szCs w:val="26"/>
       <w:lang w:val="en-US" w:eastAsia="en-US" w:bidi="ar-SA"/>
+    </w:rPr>
+  </w:style>
+  <w:style w:type="character" w:customStyle="1" w:styleId="Heading5Char">
+    <w:name w:val="Heading 5 Char"/>
+    <w:basedOn w:val="DefaultParagraphFont"/>
+    <w:link w:val="Heading5"/>
+    <w:uiPriority w:val="9"/>
+    <w:rsid w:val="00342FF3"/>
+    <w:rPr>
+      <w:rFonts w:asciiTheme="majorHAnsi" w:eastAsiaTheme="majorEastAsia" w:hAnsiTheme="majorHAnsi" w:cstheme="majorBidi"/>
+      <w:sz w:val="22"/>
+      <w:szCs w:val="26"/>
+    </w:rPr>
+  </w:style>
+  <w:style w:type="character" w:customStyle="1" w:styleId="Heading6Char">
+    <w:name w:val="Heading 6 Char"/>
+    <w:basedOn w:val="DefaultParagraphFont"/>
+    <w:link w:val="Heading6"/>
+    <w:uiPriority w:val="9"/>
+    <w:rsid w:val="00342FF3"/>
+    <w:rPr>
+      <w:rFonts w:asciiTheme="majorHAnsi" w:eastAsiaTheme="majorEastAsia" w:hAnsiTheme="majorHAnsi" w:cstheme="majorBidi"/>
+      <w:szCs w:val="26"/>
+    </w:rPr>
+  </w:style>
+  <w:style w:type="character" w:customStyle="1" w:styleId="Heading7Char">
+    <w:name w:val="Heading 7 Char"/>
+    <w:basedOn w:val="DefaultParagraphFont"/>
+    <w:link w:val="Heading7"/>
+    <w:uiPriority w:val="9"/>
+    <w:rsid w:val="00A25DA4"/>
+    <w:rPr>
+      <w:rFonts w:asciiTheme="majorHAnsi" w:eastAsiaTheme="majorEastAsia" w:hAnsiTheme="majorHAnsi" w:cstheme="majorBidi"/>
+      <w:i/>
+      <w:iCs/>
+      <w:color w:val="1F3763" w:themeColor="accent1" w:themeShade="7F"/>
+      <w:szCs w:val="26"/>
+    </w:rPr>
+  </w:style>
+  <w:style w:type="paragraph" w:customStyle="1" w:styleId="Picture">
+    <w:name w:val="Picture"/>
+    <w:basedOn w:val="Normal"/>
+    <w:rsid w:val="00A25DA4"/>
+    <w:pPr>
+      <w:ind w:left="0"/>
+      <w:jc w:val="center"/>
+    </w:pPr>
+    <w:rPr>
+      <w:rFonts w:ascii="Book Antiqua" w:hAnsi="Book Antiqua"/>
+      <w:i/>
+      <w:iCs/>
+      <w:color w:val="C0C0C0"/>
+      <w:sz w:val="22"/>
+      <w:szCs w:val="24"/>
+    </w:rPr>
+  </w:style>
+  <w:style w:type="paragraph" w:customStyle="1" w:styleId="AlineaSeparator">
+    <w:name w:val="Alinea Separator"/>
+    <w:basedOn w:val="Normal"/>
+    <w:rsid w:val="00A25DA4"/>
+    <w:pPr>
+      <w:ind w:left="0"/>
+      <w:jc w:val="both"/>
+    </w:pPr>
+    <w:rPr>
+      <w:rFonts w:ascii="Book Antiqua" w:hAnsi="Book Antiqua"/>
+      <w:color w:val="C0C0C0"/>
+      <w:sz w:val="16"/>
+      <w:szCs w:val="24"/>
     </w:rPr>
   </w:style>
 </w:styles>

</xml_diff>

<commit_message>
Circle Language Spec: Moved content from 'Interface Referencing and Redirecting' to 'Interfaces Main Concepts'.
</commit_message>
<xml_diff>
--- a/1.1. Circle Language Spec/11. Interfaces/02. Interfaces Main Concepts.docx
+++ b/1.1. Circle Language Spec/11. Interfaces/02. Interfaces Main Concepts.docx
@@ -1243,7 +1243,15 @@
     </w:p>
     <w:p>
       <w:r>
-        <w:t>It is about the bit of dotted line denoted by the arrow. This is an automatic extension of the solid line on the left. Because the the reference (</w:t>
+        <w:t xml:space="preserve">It is about the bit of dotted line denoted by the arrow. This is an automatic extension of the solid line on the left. Because the </w:t>
+      </w:r>
+      <w:proofErr w:type="spellStart"/>
+      <w:r>
+        <w:t>the</w:t>
+      </w:r>
+      <w:proofErr w:type="spellEnd"/>
+      <w:r>
+        <w:t xml:space="preserve"> reference (</w:t>
       </w:r>
       <w:r>
         <w:rPr>
@@ -1796,7 +1804,15 @@
     </w:p>
     <w:p>
       <w:r>
-        <w:t>Here is the example when the command has a paramater.</w:t>
+        <w:t xml:space="preserve">Here is the example when the command has a </w:t>
+      </w:r>
+      <w:proofErr w:type="spellStart"/>
+      <w:r>
+        <w:t>paramater</w:t>
+      </w:r>
+      <w:proofErr w:type="spellEnd"/>
+      <w:r>
+        <w:t>.</w:t>
       </w:r>
     </w:p>
     <w:p>
@@ -2542,7 +2558,21 @@
         <w:rPr>
           <w:rStyle w:val="CodeChar"/>
         </w:rPr>
-        <w:t xml:space="preserve">Class’s class’s interface </w:t>
+        <w:t xml:space="preserve">Class’s </w:t>
+      </w:r>
+      <w:proofErr w:type="spellStart"/>
+      <w:r>
+        <w:rPr>
+          <w:rStyle w:val="CodeChar"/>
+        </w:rPr>
+        <w:t>class’s</w:t>
+      </w:r>
+      <w:proofErr w:type="spellEnd"/>
+      <w:r>
+        <w:rPr>
+          <w:rStyle w:val="CodeChar"/>
+        </w:rPr>
+        <w:t xml:space="preserve"> interface </w:t>
       </w:r>
       <w:r>
         <w:t xml:space="preserve">is only the interface of </w:t>
@@ -2699,6 +2729,583 @@
       <w:pPr>
         <w:pStyle w:val="Heading3"/>
       </w:pPr>
+      <w:bookmarkStart w:id="0" w:name="_GoBack"/>
+      <w:bookmarkEnd w:id="0"/>
+      <w:r>
+        <w:t>Interface Referencing and Redirecting</w:t>
+      </w:r>
+    </w:p>
+    <w:p>
+      <w:r>
+        <w:t>This article contains examples of what different interface referencing and redirecting situations would look like in a diagram and what name we could give to this situation.</w:t>
+      </w:r>
+    </w:p>
+    <w:p>
+      <w:pPr>
+        <w:pStyle w:val="Heading4"/>
+      </w:pPr>
+      <w:r>
+        <w:t>Interface Reference</w:t>
+      </w:r>
+    </w:p>
+    <w:p>
+      <w:pPr>
+        <w:ind w:left="852"/>
+      </w:pPr>
+      <w:r>
+        <w:t xml:space="preserve">An object’s specification of which interface it has, is also called an </w:t>
+      </w:r>
+      <w:r>
+        <w:rPr>
+          <w:i/>
+        </w:rPr>
+        <w:t>interface reference</w:t>
+      </w:r>
+      <w:r>
+        <w:t>.</w:t>
+      </w:r>
+    </w:p>
+    <w:p>
+      <w:pPr>
+        <w:pStyle w:val="Spacing"/>
+      </w:pPr>
+    </w:p>
+    <w:p>
+      <w:pPr>
+        <w:ind w:left="852"/>
+      </w:pPr>
+      <w:r>
+        <w:rPr>
+          <w:noProof/>
+        </w:rPr>
+        <w:drawing>
+          <wp:inline distT="0" distB="0" distL="0" distR="0" wp14:anchorId="55E6CAC1" wp14:editId="11FD1EF7">
+            <wp:extent cx="1913255" cy="539115"/>
+            <wp:effectExtent l="0" t="0" r="0" b="0"/>
+            <wp:docPr id="28" name="Picture 28"/>
+            <wp:cNvGraphicFramePr>
+              <a:graphicFrameLocks xmlns:a="http://schemas.openxmlformats.org/drawingml/2006/main" noChangeAspect="1"/>
+            </wp:cNvGraphicFramePr>
+            <a:graphic xmlns:a="http://schemas.openxmlformats.org/drawingml/2006/main">
+              <a:graphicData uri="http://schemas.openxmlformats.org/drawingml/2006/picture">
+                <pic:pic xmlns:pic="http://schemas.openxmlformats.org/drawingml/2006/picture">
+                  <pic:nvPicPr>
+                    <pic:cNvPr id="0" name="Picture 1"/>
+                    <pic:cNvPicPr>
+                      <a:picLocks noChangeAspect="1" noChangeArrowheads="1"/>
+                    </pic:cNvPicPr>
+                  </pic:nvPicPr>
+                  <pic:blipFill>
+                    <a:blip r:embed="rId28">
+                      <a:lum bright="-18000"/>
+                      <a:extLst>
+                        <a:ext uri="{28A0092B-C50C-407E-A947-70E740481C1C}">
+                          <a14:useLocalDpi xmlns:a14="http://schemas.microsoft.com/office/drawing/2010/main" val="0"/>
+                        </a:ext>
+                      </a:extLst>
+                    </a:blip>
+                    <a:srcRect/>
+                    <a:stretch>
+                      <a:fillRect/>
+                    </a:stretch>
+                  </pic:blipFill>
+                  <pic:spPr bwMode="auto">
+                    <a:xfrm>
+                      <a:off x="0" y="0"/>
+                      <a:ext cx="1913255" cy="539115"/>
+                    </a:xfrm>
+                    <a:prstGeom prst="rect">
+                      <a:avLst/>
+                    </a:prstGeom>
+                    <a:noFill/>
+                    <a:ln>
+                      <a:noFill/>
+                    </a:ln>
+                  </pic:spPr>
+                </pic:pic>
+              </a:graphicData>
+            </a:graphic>
+          </wp:inline>
+        </w:drawing>
+      </w:r>
+    </w:p>
+    <w:p>
+      <w:pPr>
+        <w:pStyle w:val="Heading4"/>
+      </w:pPr>
+      <w:r>
+        <w:t>Command Class Interface</w:t>
+      </w:r>
+    </w:p>
+    <w:p>
+      <w:pPr>
+        <w:ind w:left="852"/>
+      </w:pPr>
+      <w:r>
+        <w:rPr>
+          <w:noProof/>
+        </w:rPr>
+        <w:drawing>
+          <wp:inline distT="0" distB="0" distL="0" distR="0" wp14:anchorId="36999CD5" wp14:editId="3E226C93">
+            <wp:extent cx="2616200" cy="480695"/>
+            <wp:effectExtent l="0" t="0" r="0" b="0"/>
+            <wp:docPr id="29" name="Picture 29"/>
+            <wp:cNvGraphicFramePr>
+              <a:graphicFrameLocks xmlns:a="http://schemas.openxmlformats.org/drawingml/2006/main" noChangeAspect="1"/>
+            </wp:cNvGraphicFramePr>
+            <a:graphic xmlns:a="http://schemas.openxmlformats.org/drawingml/2006/main">
+              <a:graphicData uri="http://schemas.openxmlformats.org/drawingml/2006/picture">
+                <pic:pic xmlns:pic="http://schemas.openxmlformats.org/drawingml/2006/picture">
+                  <pic:nvPicPr>
+                    <pic:cNvPr id="0" name="Picture 2"/>
+                    <pic:cNvPicPr>
+                      <a:picLocks noChangeAspect="1" noChangeArrowheads="1"/>
+                    </pic:cNvPicPr>
+                  </pic:nvPicPr>
+                  <pic:blipFill>
+                    <a:blip r:embed="rId29">
+                      <a:extLst>
+                        <a:ext uri="{28A0092B-C50C-407E-A947-70E740481C1C}">
+                          <a14:useLocalDpi xmlns:a14="http://schemas.microsoft.com/office/drawing/2010/main" val="0"/>
+                        </a:ext>
+                      </a:extLst>
+                    </a:blip>
+                    <a:srcRect/>
+                    <a:stretch>
+                      <a:fillRect/>
+                    </a:stretch>
+                  </pic:blipFill>
+                  <pic:spPr bwMode="auto">
+                    <a:xfrm>
+                      <a:off x="0" y="0"/>
+                      <a:ext cx="2616200" cy="480695"/>
+                    </a:xfrm>
+                    <a:prstGeom prst="rect">
+                      <a:avLst/>
+                    </a:prstGeom>
+                    <a:noFill/>
+                    <a:ln>
+                      <a:noFill/>
+                    </a:ln>
+                  </pic:spPr>
+                </pic:pic>
+              </a:graphicData>
+            </a:graphic>
+          </wp:inline>
+        </w:drawing>
+      </w:r>
+    </w:p>
+    <w:p>
+      <w:pPr>
+        <w:pStyle w:val="Heading4"/>
+      </w:pPr>
+      <w:r>
+        <w:t>Class Command Interface</w:t>
+      </w:r>
+    </w:p>
+    <w:p>
+      <w:pPr>
+        <w:ind w:left="852"/>
+      </w:pPr>
+      <w:r>
+        <w:rPr>
+          <w:noProof/>
+        </w:rPr>
+        <w:drawing>
+          <wp:inline distT="0" distB="0" distL="0" distR="0" wp14:anchorId="49AC0B09" wp14:editId="6830249F">
+            <wp:extent cx="1791970" cy="909320"/>
+            <wp:effectExtent l="0" t="0" r="0" b="0"/>
+            <wp:docPr id="30" name="Picture 30"/>
+            <wp:cNvGraphicFramePr>
+              <a:graphicFrameLocks xmlns:a="http://schemas.openxmlformats.org/drawingml/2006/main" noChangeAspect="1"/>
+            </wp:cNvGraphicFramePr>
+            <a:graphic xmlns:a="http://schemas.openxmlformats.org/drawingml/2006/main">
+              <a:graphicData uri="http://schemas.openxmlformats.org/drawingml/2006/picture">
+                <pic:pic xmlns:pic="http://schemas.openxmlformats.org/drawingml/2006/picture">
+                  <pic:nvPicPr>
+                    <pic:cNvPr id="0" name="Picture 3"/>
+                    <pic:cNvPicPr>
+                      <a:picLocks noChangeAspect="1" noChangeArrowheads="1"/>
+                    </pic:cNvPicPr>
+                  </pic:nvPicPr>
+                  <pic:blipFill>
+                    <a:blip r:embed="rId30">
+                      <a:lum bright="-18000"/>
+                      <a:extLst>
+                        <a:ext uri="{28A0092B-C50C-407E-A947-70E740481C1C}">
+                          <a14:useLocalDpi xmlns:a14="http://schemas.microsoft.com/office/drawing/2010/main" val="0"/>
+                        </a:ext>
+                      </a:extLst>
+                    </a:blip>
+                    <a:srcRect/>
+                    <a:stretch>
+                      <a:fillRect/>
+                    </a:stretch>
+                  </pic:blipFill>
+                  <pic:spPr bwMode="auto">
+                    <a:xfrm>
+                      <a:off x="0" y="0"/>
+                      <a:ext cx="1791970" cy="909320"/>
+                    </a:xfrm>
+                    <a:prstGeom prst="rect">
+                      <a:avLst/>
+                    </a:prstGeom>
+                    <a:noFill/>
+                    <a:ln>
+                      <a:noFill/>
+                    </a:ln>
+                  </pic:spPr>
+                </pic:pic>
+              </a:graphicData>
+            </a:graphic>
+          </wp:inline>
+        </w:drawing>
+      </w:r>
+    </w:p>
+    <w:p>
+      <w:pPr>
+        <w:pStyle w:val="Heading4"/>
+      </w:pPr>
+      <w:r>
+        <w:t>Command Definition Interface Redirection</w:t>
+      </w:r>
+    </w:p>
+    <w:p>
+      <w:pPr>
+        <w:ind w:left="852"/>
+      </w:pPr>
+      <w:r>
+        <w:rPr>
+          <w:noProof/>
+        </w:rPr>
+        <w:drawing>
+          <wp:inline distT="0" distB="0" distL="0" distR="0" wp14:anchorId="19F9C520" wp14:editId="1E0C1C8B">
+            <wp:extent cx="1717675" cy="523240"/>
+            <wp:effectExtent l="0" t="0" r="0" b="0"/>
+            <wp:docPr id="31" name="Picture 31"/>
+            <wp:cNvGraphicFramePr>
+              <a:graphicFrameLocks xmlns:a="http://schemas.openxmlformats.org/drawingml/2006/main" noChangeAspect="1"/>
+            </wp:cNvGraphicFramePr>
+            <a:graphic xmlns:a="http://schemas.openxmlformats.org/drawingml/2006/main">
+              <a:graphicData uri="http://schemas.openxmlformats.org/drawingml/2006/picture">
+                <pic:pic xmlns:pic="http://schemas.openxmlformats.org/drawingml/2006/picture">
+                  <pic:nvPicPr>
+                    <pic:cNvPr id="0" name="Picture 4"/>
+                    <pic:cNvPicPr>
+                      <a:picLocks noChangeAspect="1" noChangeArrowheads="1"/>
+                    </pic:cNvPicPr>
+                  </pic:nvPicPr>
+                  <pic:blipFill>
+                    <a:blip r:embed="rId31">
+                      <a:lum bright="-18000"/>
+                      <a:extLst>
+                        <a:ext uri="{28A0092B-C50C-407E-A947-70E740481C1C}">
+                          <a14:useLocalDpi xmlns:a14="http://schemas.microsoft.com/office/drawing/2010/main" val="0"/>
+                        </a:ext>
+                      </a:extLst>
+                    </a:blip>
+                    <a:srcRect/>
+                    <a:stretch>
+                      <a:fillRect/>
+                    </a:stretch>
+                  </pic:blipFill>
+                  <pic:spPr bwMode="auto">
+                    <a:xfrm>
+                      <a:off x="0" y="0"/>
+                      <a:ext cx="1717675" cy="523240"/>
+                    </a:xfrm>
+                    <a:prstGeom prst="rect">
+                      <a:avLst/>
+                    </a:prstGeom>
+                    <a:noFill/>
+                    <a:ln>
+                      <a:noFill/>
+                    </a:ln>
+                  </pic:spPr>
+                </pic:pic>
+              </a:graphicData>
+            </a:graphic>
+          </wp:inline>
+        </w:drawing>
+      </w:r>
+    </w:p>
+    <w:p>
+      <w:pPr>
+        <w:pStyle w:val="Heading4"/>
+      </w:pPr>
+      <w:r>
+        <w:t>Command Reference Interface Redirection</w:t>
+      </w:r>
+    </w:p>
+    <w:p>
+      <w:pPr>
+        <w:ind w:left="852"/>
+      </w:pPr>
+      <w:r>
+        <w:rPr>
+          <w:noProof/>
+        </w:rPr>
+        <w:drawing>
+          <wp:inline distT="0" distB="0" distL="0" distR="0" wp14:anchorId="51AFB1A6" wp14:editId="5C3F0D23">
+            <wp:extent cx="1633220" cy="1094105"/>
+            <wp:effectExtent l="0" t="0" r="0" b="0"/>
+            <wp:docPr id="32" name="Picture 32"/>
+            <wp:cNvGraphicFramePr>
+              <a:graphicFrameLocks xmlns:a="http://schemas.openxmlformats.org/drawingml/2006/main" noChangeAspect="1"/>
+            </wp:cNvGraphicFramePr>
+            <a:graphic xmlns:a="http://schemas.openxmlformats.org/drawingml/2006/main">
+              <a:graphicData uri="http://schemas.openxmlformats.org/drawingml/2006/picture">
+                <pic:pic xmlns:pic="http://schemas.openxmlformats.org/drawingml/2006/picture">
+                  <pic:nvPicPr>
+                    <pic:cNvPr id="0" name="Picture 5"/>
+                    <pic:cNvPicPr>
+                      <a:picLocks noChangeAspect="1" noChangeArrowheads="1"/>
+                    </pic:cNvPicPr>
+                  </pic:nvPicPr>
+                  <pic:blipFill>
+                    <a:blip r:embed="rId32">
+                      <a:lum bright="-18000"/>
+                      <a:extLst>
+                        <a:ext uri="{28A0092B-C50C-407E-A947-70E740481C1C}">
+                          <a14:useLocalDpi xmlns:a14="http://schemas.microsoft.com/office/drawing/2010/main" val="0"/>
+                        </a:ext>
+                      </a:extLst>
+                    </a:blip>
+                    <a:srcRect/>
+                    <a:stretch>
+                      <a:fillRect/>
+                    </a:stretch>
+                  </pic:blipFill>
+                  <pic:spPr bwMode="auto">
+                    <a:xfrm>
+                      <a:off x="0" y="0"/>
+                      <a:ext cx="1633220" cy="1094105"/>
+                    </a:xfrm>
+                    <a:prstGeom prst="rect">
+                      <a:avLst/>
+                    </a:prstGeom>
+                    <a:noFill/>
+                    <a:ln>
+                      <a:noFill/>
+                    </a:ln>
+                  </pic:spPr>
+                </pic:pic>
+              </a:graphicData>
+            </a:graphic>
+          </wp:inline>
+        </w:drawing>
+      </w:r>
+    </w:p>
+    <w:p>
+      <w:pPr>
+        <w:pStyle w:val="Heading4"/>
+      </w:pPr>
+      <w:r>
+        <w:t>Command Call Interface Redirection</w:t>
+      </w:r>
+    </w:p>
+    <w:p>
+      <w:pPr>
+        <w:ind w:left="852"/>
+      </w:pPr>
+      <w:r>
+        <w:rPr>
+          <w:noProof/>
+        </w:rPr>
+        <w:drawing>
+          <wp:inline distT="0" distB="0" distL="0" distR="0" wp14:anchorId="79E7DDC4" wp14:editId="4F33912D">
+            <wp:extent cx="1644015" cy="1120775"/>
+            <wp:effectExtent l="0" t="0" r="0" b="0"/>
+            <wp:docPr id="33" name="Picture 33"/>
+            <wp:cNvGraphicFramePr>
+              <a:graphicFrameLocks xmlns:a="http://schemas.openxmlformats.org/drawingml/2006/main" noChangeAspect="1"/>
+            </wp:cNvGraphicFramePr>
+            <a:graphic xmlns:a="http://schemas.openxmlformats.org/drawingml/2006/main">
+              <a:graphicData uri="http://schemas.openxmlformats.org/drawingml/2006/picture">
+                <pic:pic xmlns:pic="http://schemas.openxmlformats.org/drawingml/2006/picture">
+                  <pic:nvPicPr>
+                    <pic:cNvPr id="0" name="Picture 6"/>
+                    <pic:cNvPicPr>
+                      <a:picLocks noChangeAspect="1" noChangeArrowheads="1"/>
+                    </pic:cNvPicPr>
+                  </pic:nvPicPr>
+                  <pic:blipFill>
+                    <a:blip r:embed="rId33">
+                      <a:lum bright="-18000"/>
+                      <a:extLst>
+                        <a:ext uri="{28A0092B-C50C-407E-A947-70E740481C1C}">
+                          <a14:useLocalDpi xmlns:a14="http://schemas.microsoft.com/office/drawing/2010/main" val="0"/>
+                        </a:ext>
+                      </a:extLst>
+                    </a:blip>
+                    <a:srcRect/>
+                    <a:stretch>
+                      <a:fillRect/>
+                    </a:stretch>
+                  </pic:blipFill>
+                  <pic:spPr bwMode="auto">
+                    <a:xfrm>
+                      <a:off x="0" y="0"/>
+                      <a:ext cx="1644015" cy="1120775"/>
+                    </a:xfrm>
+                    <a:prstGeom prst="rect">
+                      <a:avLst/>
+                    </a:prstGeom>
+                    <a:noFill/>
+                    <a:ln>
+                      <a:noFill/>
+                    </a:ln>
+                  </pic:spPr>
+                </pic:pic>
+              </a:graphicData>
+            </a:graphic>
+          </wp:inline>
+        </w:drawing>
+      </w:r>
+    </w:p>
+    <w:p>
+      <w:pPr>
+        <w:pStyle w:val="Heading4"/>
+      </w:pPr>
+      <w:r>
+        <w:t>Active Clause Interface Redirection</w:t>
+      </w:r>
+    </w:p>
+    <w:p>
+      <w:pPr>
+        <w:ind w:left="852"/>
+      </w:pPr>
+      <w:r>
+        <w:rPr>
+          <w:noProof/>
+        </w:rPr>
+        <w:drawing>
+          <wp:inline distT="0" distB="0" distL="0" distR="0" wp14:anchorId="0855579F" wp14:editId="4D0F344B">
+            <wp:extent cx="1675765" cy="565785"/>
+            <wp:effectExtent l="0" t="0" r="0" b="0"/>
+            <wp:docPr id="34" name="Picture 34"/>
+            <wp:cNvGraphicFramePr>
+              <a:graphicFrameLocks xmlns:a="http://schemas.openxmlformats.org/drawingml/2006/main" noChangeAspect="1"/>
+            </wp:cNvGraphicFramePr>
+            <a:graphic xmlns:a="http://schemas.openxmlformats.org/drawingml/2006/main">
+              <a:graphicData uri="http://schemas.openxmlformats.org/drawingml/2006/picture">
+                <pic:pic xmlns:pic="http://schemas.openxmlformats.org/drawingml/2006/picture">
+                  <pic:nvPicPr>
+                    <pic:cNvPr id="0" name="Picture 7"/>
+                    <pic:cNvPicPr>
+                      <a:picLocks noChangeAspect="1" noChangeArrowheads="1"/>
+                    </pic:cNvPicPr>
+                  </pic:nvPicPr>
+                  <pic:blipFill>
+                    <a:blip r:embed="rId34">
+                      <a:lum bright="-18000"/>
+                      <a:extLst>
+                        <a:ext uri="{28A0092B-C50C-407E-A947-70E740481C1C}">
+                          <a14:useLocalDpi xmlns:a14="http://schemas.microsoft.com/office/drawing/2010/main" val="0"/>
+                        </a:ext>
+                      </a:extLst>
+                    </a:blip>
+                    <a:srcRect/>
+                    <a:stretch>
+                      <a:fillRect/>
+                    </a:stretch>
+                  </pic:blipFill>
+                  <pic:spPr bwMode="auto">
+                    <a:xfrm>
+                      <a:off x="0" y="0"/>
+                      <a:ext cx="1675765" cy="565785"/>
+                    </a:xfrm>
+                    <a:prstGeom prst="rect">
+                      <a:avLst/>
+                    </a:prstGeom>
+                    <a:noFill/>
+                    <a:ln>
+                      <a:noFill/>
+                    </a:ln>
+                  </pic:spPr>
+                </pic:pic>
+              </a:graphicData>
+            </a:graphic>
+          </wp:inline>
+        </w:drawing>
+      </w:r>
+    </w:p>
+    <w:p>
+      <w:pPr>
+        <w:pStyle w:val="Heading4"/>
+      </w:pPr>
+      <w:r>
+        <w:t>Inactive Clause Interface Redirection</w:t>
+      </w:r>
+    </w:p>
+    <w:p>
+      <w:pPr>
+        <w:ind w:left="852"/>
+      </w:pPr>
+      <w:r>
+        <w:rPr>
+          <w:noProof/>
+        </w:rPr>
+        <w:drawing>
+          <wp:inline distT="0" distB="0" distL="0" distR="0" wp14:anchorId="5B5610AA" wp14:editId="0FCA276C">
+            <wp:extent cx="1659890" cy="539115"/>
+            <wp:effectExtent l="0" t="0" r="0" b="0"/>
+            <wp:docPr id="35" name="Picture 35"/>
+            <wp:cNvGraphicFramePr>
+              <a:graphicFrameLocks xmlns:a="http://schemas.openxmlformats.org/drawingml/2006/main" noChangeAspect="1"/>
+            </wp:cNvGraphicFramePr>
+            <a:graphic xmlns:a="http://schemas.openxmlformats.org/drawingml/2006/main">
+              <a:graphicData uri="http://schemas.openxmlformats.org/drawingml/2006/picture">
+                <pic:pic xmlns:pic="http://schemas.openxmlformats.org/drawingml/2006/picture">
+                  <pic:nvPicPr>
+                    <pic:cNvPr id="0" name="Picture 8"/>
+                    <pic:cNvPicPr>
+                      <a:picLocks noChangeAspect="1" noChangeArrowheads="1"/>
+                    </pic:cNvPicPr>
+                  </pic:nvPicPr>
+                  <pic:blipFill>
+                    <a:blip r:embed="rId35">
+                      <a:lum bright="-18000"/>
+                      <a:extLst>
+                        <a:ext uri="{28A0092B-C50C-407E-A947-70E740481C1C}">
+                          <a14:useLocalDpi xmlns:a14="http://schemas.microsoft.com/office/drawing/2010/main" val="0"/>
+                        </a:ext>
+                      </a:extLst>
+                    </a:blip>
+                    <a:srcRect/>
+                    <a:stretch>
+                      <a:fillRect/>
+                    </a:stretch>
+                  </pic:blipFill>
+                  <pic:spPr bwMode="auto">
+                    <a:xfrm>
+                      <a:off x="0" y="0"/>
+                      <a:ext cx="1659890" cy="539115"/>
+                    </a:xfrm>
+                    <a:prstGeom prst="rect">
+                      <a:avLst/>
+                    </a:prstGeom>
+                    <a:noFill/>
+                    <a:ln>
+                      <a:noFill/>
+                    </a:ln>
+                  </pic:spPr>
+                </pic:pic>
+              </a:graphicData>
+            </a:graphic>
+          </wp:inline>
+        </w:drawing>
+      </w:r>
+    </w:p>
+    <w:p>
+      <w:pPr>
+        <w:pStyle w:val="Spacing"/>
+      </w:pPr>
+    </w:p>
+    <w:p>
+      <w:pPr>
+        <w:pStyle w:val="Heading3"/>
+      </w:pPr>
       <w:r>
         <w:t>Loose Ideas about Target Interfaces</w:t>
       </w:r>
@@ -2924,7 +3531,7 @@
                     </pic:cNvPicPr>
                   </pic:nvPicPr>
                   <pic:blipFill>
-                    <a:blip r:embed="rId28">
+                    <a:blip r:embed="rId36">
                       <a:extLst>
                         <a:ext uri="{28A0092B-C50C-407E-A947-70E740481C1C}">
                           <a14:useLocalDpi xmlns:a14="http://schemas.microsoft.com/office/drawing/2010/main" val="0"/>
@@ -3066,7 +3673,7 @@
                     </pic:cNvPicPr>
                   </pic:nvPicPr>
                   <pic:blipFill>
-                    <a:blip r:embed="rId29">
+                    <a:blip r:embed="rId37">
                       <a:lum bright="-18000"/>
                       <a:extLst>
                         <a:ext uri="{28A0092B-C50C-407E-A947-70E740481C1C}">
@@ -3146,8 +3753,6 @@
       <w:pPr>
         <w:pStyle w:val="Heading6"/>
       </w:pPr>
-      <w:bookmarkStart w:id="0" w:name="_GoBack"/>
-      <w:bookmarkEnd w:id="0"/>
       <w:r>
         <w:t xml:space="preserve">Type Line Being called Interface Line </w:t>
       </w:r>

</xml_diff>

<commit_message>
Circle Language Spec: Interfaces: Move content from 'Relations Through Interfaces' to 'Interfaces Main Concepts'.
</commit_message>
<xml_diff>
--- a/1.1. Circle Language Spec/11. Interfaces/02. Interfaces Main Concepts.docx
+++ b/1.1. Circle Language Spec/11. Interfaces/02. Interfaces Main Concepts.docx
@@ -351,6 +351,7 @@
         <w:rPr>
           <w:noProof/>
         </w:rPr>
+        <w:lastRenderedPageBreak/>
         <w:drawing>
           <wp:inline distT="0" distB="0" distL="0" distR="0">
             <wp:extent cx="1395095" cy="1004570"/>
@@ -728,6 +729,7 @@
         <w:rPr>
           <w:noProof/>
         </w:rPr>
+        <w:lastRenderedPageBreak/>
         <w:drawing>
           <wp:inline distT="0" distB="0" distL="0" distR="0">
             <wp:extent cx="1881505" cy="1094105"/>
@@ -1090,6 +1092,7 @@
         <w:rPr>
           <w:noProof/>
         </w:rPr>
+        <w:lastRenderedPageBreak/>
         <w:drawing>
           <wp:inline distT="0" distB="0" distL="0" distR="0">
             <wp:extent cx="1057275" cy="1035685"/>
@@ -1404,6 +1407,7 @@
     </w:p>
     <w:p>
       <w:r>
+        <w:lastRenderedPageBreak/>
         <w:t xml:space="preserve">Again it is about the dotted piece of line in between, which expresses the automatic object resolution. Next to the picture is a bit of pseudo-code that expresses how reference </w:t>
       </w:r>
       <w:r>
@@ -1730,6 +1734,7 @@
     </w:p>
     <w:p>
       <w:r>
+        <w:lastRenderedPageBreak/>
         <w:t>Here is your basic function prototype concept expressed in a new computer language diagram:</w:t>
       </w:r>
     </w:p>
@@ -2060,6 +2065,7 @@
         <w:rPr>
           <w:noProof/>
         </w:rPr>
+        <w:lastRenderedPageBreak/>
         <w:drawing>
           <wp:inline distT="0" distB="0" distL="0" distR="0" wp14:anchorId="447CFC32" wp14:editId="09E3D655">
             <wp:extent cx="2515870" cy="1067435"/>
@@ -2552,6 +2558,7 @@
     </w:p>
     <w:p>
       <w:r>
+        <w:lastRenderedPageBreak/>
         <w:t xml:space="preserve">The last symbol </w:t>
       </w:r>
       <w:r>
@@ -2725,12 +2732,22 @@
         <w:t>’s interface object.</w:t>
       </w:r>
     </w:p>
+    <w:p/>
+    <w:p>
+      <w:r>
+        <w:t>(</w:t>
+      </w:r>
+      <w:r>
+        <w:t>Near</w:t>
+      </w:r>
+      <w:r>
+        <w:t xml:space="preserve"> the end of this article you may find 'Loose Ideas about Target Interfaces' that may or may not be used as inspiration of extension/replacements of some of the content here.)</w:t>
+      </w:r>
+    </w:p>
     <w:p>
       <w:pPr>
         <w:pStyle w:val="Heading3"/>
       </w:pPr>
-      <w:bookmarkStart w:id="0" w:name="_GoBack"/>
-      <w:bookmarkEnd w:id="0"/>
       <w:r>
         <w:t>Interface Referencing and Redirecting</w:t>
       </w:r>
@@ -3034,6 +3051,7 @@
         <w:pStyle w:val="Heading4"/>
       </w:pPr>
       <w:r>
+        <w:lastRenderedPageBreak/>
         <w:t>Command Reference Interface Redirection</w:t>
       </w:r>
     </w:p>
@@ -3307,6 +3325,1017 @@
         <w:pStyle w:val="Heading3"/>
       </w:pPr>
       <w:r>
+        <w:t>Relations Through Interfaces</w:t>
+      </w:r>
+    </w:p>
+    <w:p>
+      <w:pPr>
+        <w:ind w:left="568"/>
+      </w:pPr>
+      <w:r>
+        <w:t>The most fundamental relation is a relation between two objects: one object contains a reference to another object, and the other object contains a reference back to the first object.</w:t>
+      </w:r>
+    </w:p>
+    <w:p>
+      <w:pPr>
+        <w:pStyle w:val="Spacing"/>
+      </w:pPr>
+    </w:p>
+    <w:p>
+      <w:pPr>
+        <w:ind w:left="852"/>
+      </w:pPr>
+      <w:r>
+        <w:rPr>
+          <w:noProof/>
+        </w:rPr>
+        <w:drawing>
+          <wp:inline distT="0" distB="0" distL="0" distR="0" wp14:anchorId="1A7CDF8B" wp14:editId="4398A9D8">
+            <wp:extent cx="1976755" cy="602615"/>
+            <wp:effectExtent l="0" t="0" r="0" b="0"/>
+            <wp:docPr id="36" name="Picture 36"/>
+            <wp:cNvGraphicFramePr>
+              <a:graphicFrameLocks xmlns:a="http://schemas.openxmlformats.org/drawingml/2006/main" noChangeAspect="1"/>
+            </wp:cNvGraphicFramePr>
+            <a:graphic xmlns:a="http://schemas.openxmlformats.org/drawingml/2006/main">
+              <a:graphicData uri="http://schemas.openxmlformats.org/drawingml/2006/picture">
+                <pic:pic xmlns:pic="http://schemas.openxmlformats.org/drawingml/2006/picture">
+                  <pic:nvPicPr>
+                    <pic:cNvPr id="0" name="Picture 1"/>
+                    <pic:cNvPicPr>
+                      <a:picLocks noChangeAspect="1" noChangeArrowheads="1"/>
+                    </pic:cNvPicPr>
+                  </pic:nvPicPr>
+                  <pic:blipFill>
+                    <a:blip r:embed="rId36">
+                      <a:lum bright="-18000"/>
+                      <a:extLst>
+                        <a:ext uri="{28A0092B-C50C-407E-A947-70E740481C1C}">
+                          <a14:useLocalDpi xmlns:a14="http://schemas.microsoft.com/office/drawing/2010/main" val="0"/>
+                        </a:ext>
+                      </a:extLst>
+                    </a:blip>
+                    <a:srcRect/>
+                    <a:stretch>
+                      <a:fillRect/>
+                    </a:stretch>
+                  </pic:blipFill>
+                  <pic:spPr bwMode="auto">
+                    <a:xfrm>
+                      <a:off x="0" y="0"/>
+                      <a:ext cx="1976755" cy="602615"/>
+                    </a:xfrm>
+                    <a:prstGeom prst="rect">
+                      <a:avLst/>
+                    </a:prstGeom>
+                    <a:noFill/>
+                    <a:ln>
+                      <a:noFill/>
+                    </a:ln>
+                  </pic:spPr>
+                </pic:pic>
+              </a:graphicData>
+            </a:graphic>
+          </wp:inline>
+        </w:drawing>
+      </w:r>
+    </w:p>
+    <w:p>
+      <w:pPr>
+        <w:pStyle w:val="Spacing"/>
+      </w:pPr>
+    </w:p>
+    <w:p>
+      <w:pPr>
+        <w:ind w:left="568"/>
+      </w:pPr>
+      <w:r>
+        <w:t>Classes can put control on which other class they are related to.</w:t>
+      </w:r>
+    </w:p>
+    <w:p>
+      <w:pPr>
+        <w:pStyle w:val="Spacing"/>
+      </w:pPr>
+    </w:p>
+    <w:p>
+      <w:pPr>
+        <w:ind w:left="852"/>
+      </w:pPr>
+      <w:r>
+        <w:rPr>
+          <w:noProof/>
+        </w:rPr>
+        <w:drawing>
+          <wp:inline distT="0" distB="0" distL="0" distR="0" wp14:anchorId="52B88ED9" wp14:editId="0D4CEA56">
+            <wp:extent cx="1939925" cy="713740"/>
+            <wp:effectExtent l="0" t="0" r="0" b="0"/>
+            <wp:docPr id="37" name="Picture 37"/>
+            <wp:cNvGraphicFramePr>
+              <a:graphicFrameLocks xmlns:a="http://schemas.openxmlformats.org/drawingml/2006/main" noChangeAspect="1"/>
+            </wp:cNvGraphicFramePr>
+            <a:graphic xmlns:a="http://schemas.openxmlformats.org/drawingml/2006/main">
+              <a:graphicData uri="http://schemas.openxmlformats.org/drawingml/2006/picture">
+                <pic:pic xmlns:pic="http://schemas.openxmlformats.org/drawingml/2006/picture">
+                  <pic:nvPicPr>
+                    <pic:cNvPr id="0" name="Picture 2"/>
+                    <pic:cNvPicPr>
+                      <a:picLocks noChangeAspect="1" noChangeArrowheads="1"/>
+                    </pic:cNvPicPr>
+                  </pic:nvPicPr>
+                  <pic:blipFill>
+                    <a:blip r:embed="rId37">
+                      <a:lum bright="-18000"/>
+                      <a:extLst>
+                        <a:ext uri="{28A0092B-C50C-407E-A947-70E740481C1C}">
+                          <a14:useLocalDpi xmlns:a14="http://schemas.microsoft.com/office/drawing/2010/main" val="0"/>
+                        </a:ext>
+                      </a:extLst>
+                    </a:blip>
+                    <a:srcRect/>
+                    <a:stretch>
+                      <a:fillRect/>
+                    </a:stretch>
+                  </pic:blipFill>
+                  <pic:spPr bwMode="auto">
+                    <a:xfrm>
+                      <a:off x="0" y="0"/>
+                      <a:ext cx="1939925" cy="713740"/>
+                    </a:xfrm>
+                    <a:prstGeom prst="rect">
+                      <a:avLst/>
+                    </a:prstGeom>
+                    <a:noFill/>
+                    <a:ln>
+                      <a:noFill/>
+                    </a:ln>
+                  </pic:spPr>
+                </pic:pic>
+              </a:graphicData>
+            </a:graphic>
+          </wp:inline>
+        </w:drawing>
+      </w:r>
+    </w:p>
+    <w:p>
+      <w:pPr>
+        <w:pStyle w:val="Spacing"/>
+      </w:pPr>
+    </w:p>
+    <w:p>
+      <w:pPr>
+        <w:ind w:left="568"/>
+      </w:pPr>
+      <w:r>
+        <w:t>The effect is that in an object of that class, a specific reference can only point to an object of a specific other class.</w:t>
+      </w:r>
+    </w:p>
+    <w:p>
+      <w:pPr>
+        <w:pStyle w:val="Spacing"/>
+      </w:pPr>
+    </w:p>
+    <w:p>
+      <w:pPr>
+        <w:ind w:left="852"/>
+      </w:pPr>
+      <w:r>
+        <w:rPr>
+          <w:noProof/>
+        </w:rPr>
+        <w:lastRenderedPageBreak/>
+        <w:drawing>
+          <wp:inline distT="0" distB="0" distL="0" distR="0" wp14:anchorId="5AC68E00" wp14:editId="0E428F03">
+            <wp:extent cx="1881505" cy="1480185"/>
+            <wp:effectExtent l="0" t="0" r="0" b="0"/>
+            <wp:docPr id="38" name="Picture 38"/>
+            <wp:cNvGraphicFramePr>
+              <a:graphicFrameLocks xmlns:a="http://schemas.openxmlformats.org/drawingml/2006/main" noChangeAspect="1"/>
+            </wp:cNvGraphicFramePr>
+            <a:graphic xmlns:a="http://schemas.openxmlformats.org/drawingml/2006/main">
+              <a:graphicData uri="http://schemas.openxmlformats.org/drawingml/2006/picture">
+                <pic:pic xmlns:pic="http://schemas.openxmlformats.org/drawingml/2006/picture">
+                  <pic:nvPicPr>
+                    <pic:cNvPr id="0" name="Picture 3"/>
+                    <pic:cNvPicPr>
+                      <a:picLocks noChangeAspect="1" noChangeArrowheads="1"/>
+                    </pic:cNvPicPr>
+                  </pic:nvPicPr>
+                  <pic:blipFill>
+                    <a:blip r:embed="rId38">
+                      <a:lum bright="-18000"/>
+                      <a:extLst>
+                        <a:ext uri="{28A0092B-C50C-407E-A947-70E740481C1C}">
+                          <a14:useLocalDpi xmlns:a14="http://schemas.microsoft.com/office/drawing/2010/main" val="0"/>
+                        </a:ext>
+                      </a:extLst>
+                    </a:blip>
+                    <a:srcRect/>
+                    <a:stretch>
+                      <a:fillRect/>
+                    </a:stretch>
+                  </pic:blipFill>
+                  <pic:spPr bwMode="auto">
+                    <a:xfrm>
+                      <a:off x="0" y="0"/>
+                      <a:ext cx="1881505" cy="1480185"/>
+                    </a:xfrm>
+                    <a:prstGeom prst="rect">
+                      <a:avLst/>
+                    </a:prstGeom>
+                    <a:noFill/>
+                    <a:ln>
+                      <a:noFill/>
+                    </a:ln>
+                  </pic:spPr>
+                </pic:pic>
+              </a:graphicData>
+            </a:graphic>
+          </wp:inline>
+        </w:drawing>
+      </w:r>
+    </w:p>
+    <w:p>
+      <w:pPr>
+        <w:pStyle w:val="Spacing"/>
+      </w:pPr>
+    </w:p>
+    <w:p>
+      <w:pPr>
+        <w:ind w:left="568"/>
+      </w:pPr>
+      <w:r>
+        <w:t>This is merely type re-enforcement. The picture below shows the classes in a bidirectional relation.</w:t>
+      </w:r>
+    </w:p>
+    <w:p>
+      <w:pPr>
+        <w:pStyle w:val="Spacing"/>
+      </w:pPr>
+    </w:p>
+    <w:p>
+      <w:pPr>
+        <w:ind w:left="852"/>
+      </w:pPr>
+      <w:r>
+        <w:rPr>
+          <w:noProof/>
+        </w:rPr>
+        <w:drawing>
+          <wp:inline distT="0" distB="0" distL="0" distR="0" wp14:anchorId="2A7526FB" wp14:editId="6B652A32">
+            <wp:extent cx="1981835" cy="634365"/>
+            <wp:effectExtent l="0" t="0" r="0" b="0"/>
+            <wp:docPr id="39" name="Picture 39"/>
+            <wp:cNvGraphicFramePr>
+              <a:graphicFrameLocks xmlns:a="http://schemas.openxmlformats.org/drawingml/2006/main" noChangeAspect="1"/>
+            </wp:cNvGraphicFramePr>
+            <a:graphic xmlns:a="http://schemas.openxmlformats.org/drawingml/2006/main">
+              <a:graphicData uri="http://schemas.openxmlformats.org/drawingml/2006/picture">
+                <pic:pic xmlns:pic="http://schemas.openxmlformats.org/drawingml/2006/picture">
+                  <pic:nvPicPr>
+                    <pic:cNvPr id="0" name="Picture 4"/>
+                    <pic:cNvPicPr>
+                      <a:picLocks noChangeAspect="1" noChangeArrowheads="1"/>
+                    </pic:cNvPicPr>
+                  </pic:nvPicPr>
+                  <pic:blipFill>
+                    <a:blip r:embed="rId39">
+                      <a:lum bright="-18000"/>
+                      <a:extLst>
+                        <a:ext uri="{28A0092B-C50C-407E-A947-70E740481C1C}">
+                          <a14:useLocalDpi xmlns:a14="http://schemas.microsoft.com/office/drawing/2010/main" val="0"/>
+                        </a:ext>
+                      </a:extLst>
+                    </a:blip>
+                    <a:srcRect/>
+                    <a:stretch>
+                      <a:fillRect/>
+                    </a:stretch>
+                  </pic:blipFill>
+                  <pic:spPr bwMode="auto">
+                    <a:xfrm>
+                      <a:off x="0" y="0"/>
+                      <a:ext cx="1981835" cy="634365"/>
+                    </a:xfrm>
+                    <a:prstGeom prst="rect">
+                      <a:avLst/>
+                    </a:prstGeom>
+                    <a:noFill/>
+                    <a:ln>
+                      <a:noFill/>
+                    </a:ln>
+                  </pic:spPr>
+                </pic:pic>
+              </a:graphicData>
+            </a:graphic>
+          </wp:inline>
+        </w:drawing>
+      </w:r>
+    </w:p>
+    <w:p>
+      <w:pPr>
+        <w:pStyle w:val="Spacing"/>
+      </w:pPr>
+    </w:p>
+    <w:p>
+      <w:pPr>
+        <w:ind w:left="568"/>
+      </w:pPr>
+      <w:r>
+        <w:t xml:space="preserve">The example above illustrates what we call a relation between two classes. This relation between classes can be </w:t>
+      </w:r>
+      <w:r>
+        <w:rPr>
+          <w:i/>
+        </w:rPr>
+        <w:t>‘</w:t>
+      </w:r>
+      <w:r>
+        <w:rPr>
+          <w:i/>
+        </w:rPr>
+        <w:t>felt</w:t>
+      </w:r>
+      <w:r>
+        <w:rPr>
+          <w:i/>
+        </w:rPr>
+        <w:t>’</w:t>
+      </w:r>
+      <w:r>
+        <w:t xml:space="preserve"> throughout the object structure and is ultimately </w:t>
+      </w:r>
+      <w:r>
+        <w:rPr>
+          <w:i/>
+        </w:rPr>
+        <w:t>defined</w:t>
+      </w:r>
+      <w:r>
+        <w:t xml:space="preserve"> inside the classes.</w:t>
+      </w:r>
+    </w:p>
+    <w:p>
+      <w:pPr>
+        <w:pStyle w:val="Spacing"/>
+      </w:pPr>
+    </w:p>
+    <w:p>
+      <w:pPr>
+        <w:ind w:left="568"/>
+      </w:pPr>
+      <w:r>
+        <w:t>Relations through interfaces is the same concept but now applied to interfaces. There are two possibilities.</w:t>
+      </w:r>
+    </w:p>
+    <w:p>
+      <w:pPr>
+        <w:pStyle w:val="Spacing"/>
+      </w:pPr>
+    </w:p>
+    <w:p>
+      <w:pPr>
+        <w:ind w:left="568"/>
+      </w:pPr>
+      <w:r>
+        <w:t>The first possibility is that a class defines the interface of one of its references.</w:t>
+      </w:r>
+    </w:p>
+    <w:p>
+      <w:pPr>
+        <w:pStyle w:val="Spacing"/>
+      </w:pPr>
+    </w:p>
+    <w:p>
+      <w:pPr>
+        <w:ind w:left="852"/>
+      </w:pPr>
+      <w:r>
+        <w:rPr>
+          <w:noProof/>
+        </w:rPr>
+        <w:drawing>
+          <wp:inline distT="0" distB="0" distL="0" distR="0" wp14:anchorId="2310B727" wp14:editId="534F17BA">
+            <wp:extent cx="1601470" cy="739775"/>
+            <wp:effectExtent l="0" t="0" r="0" b="0"/>
+            <wp:docPr id="40" name="Picture 40"/>
+            <wp:cNvGraphicFramePr>
+              <a:graphicFrameLocks xmlns:a="http://schemas.openxmlformats.org/drawingml/2006/main" noChangeAspect="1"/>
+            </wp:cNvGraphicFramePr>
+            <a:graphic xmlns:a="http://schemas.openxmlformats.org/drawingml/2006/main">
+              <a:graphicData uri="http://schemas.openxmlformats.org/drawingml/2006/picture">
+                <pic:pic xmlns:pic="http://schemas.openxmlformats.org/drawingml/2006/picture">
+                  <pic:nvPicPr>
+                    <pic:cNvPr id="0" name="Picture 5"/>
+                    <pic:cNvPicPr>
+                      <a:picLocks noChangeAspect="1" noChangeArrowheads="1"/>
+                    </pic:cNvPicPr>
+                  </pic:nvPicPr>
+                  <pic:blipFill>
+                    <a:blip r:embed="rId40">
+                      <a:lum bright="-18000"/>
+                      <a:extLst>
+                        <a:ext uri="{28A0092B-C50C-407E-A947-70E740481C1C}">
+                          <a14:useLocalDpi xmlns:a14="http://schemas.microsoft.com/office/drawing/2010/main" val="0"/>
+                        </a:ext>
+                      </a:extLst>
+                    </a:blip>
+                    <a:srcRect/>
+                    <a:stretch>
+                      <a:fillRect/>
+                    </a:stretch>
+                  </pic:blipFill>
+                  <pic:spPr bwMode="auto">
+                    <a:xfrm>
+                      <a:off x="0" y="0"/>
+                      <a:ext cx="1601470" cy="739775"/>
+                    </a:xfrm>
+                    <a:prstGeom prst="rect">
+                      <a:avLst/>
+                    </a:prstGeom>
+                    <a:noFill/>
+                    <a:ln>
+                      <a:noFill/>
+                    </a:ln>
+                  </pic:spPr>
+                </pic:pic>
+              </a:graphicData>
+            </a:graphic>
+          </wp:inline>
+        </w:drawing>
+      </w:r>
+    </w:p>
+    <w:p>
+      <w:pPr>
+        <w:pStyle w:val="Spacing"/>
+      </w:pPr>
+    </w:p>
+    <w:p>
+      <w:pPr>
+        <w:ind w:left="568"/>
+      </w:pPr>
+      <w:r>
+        <w:t>In that case it is said to be a relation between a class and an interface.</w:t>
+      </w:r>
+    </w:p>
+    <w:p>
+      <w:pPr>
+        <w:pStyle w:val="Spacing"/>
+      </w:pPr>
+    </w:p>
+    <w:p>
+      <w:pPr>
+        <w:ind w:left="568"/>
+      </w:pPr>
+      <w:r>
+        <w:t>An interface can very well have a relation back to the class.</w:t>
+      </w:r>
+    </w:p>
+    <w:p>
+      <w:pPr>
+        <w:pStyle w:val="Spacing"/>
+      </w:pPr>
+    </w:p>
+    <w:p>
+      <w:pPr>
+        <w:ind w:left="852"/>
+      </w:pPr>
+      <w:r>
+        <w:rPr>
+          <w:noProof/>
+        </w:rPr>
+        <w:drawing>
+          <wp:inline distT="0" distB="0" distL="0" distR="0" wp14:anchorId="1C4E1C21" wp14:editId="7B99E47E">
+            <wp:extent cx="1981835" cy="713740"/>
+            <wp:effectExtent l="0" t="0" r="0" b="0"/>
+            <wp:docPr id="41" name="Picture 41"/>
+            <wp:cNvGraphicFramePr>
+              <a:graphicFrameLocks xmlns:a="http://schemas.openxmlformats.org/drawingml/2006/main" noChangeAspect="1"/>
+            </wp:cNvGraphicFramePr>
+            <a:graphic xmlns:a="http://schemas.openxmlformats.org/drawingml/2006/main">
+              <a:graphicData uri="http://schemas.openxmlformats.org/drawingml/2006/picture">
+                <pic:pic xmlns:pic="http://schemas.openxmlformats.org/drawingml/2006/picture">
+                  <pic:nvPicPr>
+                    <pic:cNvPr id="0" name="Picture 6"/>
+                    <pic:cNvPicPr>
+                      <a:picLocks noChangeAspect="1" noChangeArrowheads="1"/>
+                    </pic:cNvPicPr>
+                  </pic:nvPicPr>
+                  <pic:blipFill>
+                    <a:blip r:embed="rId41">
+                      <a:lum bright="-18000"/>
+                      <a:extLst>
+                        <a:ext uri="{28A0092B-C50C-407E-A947-70E740481C1C}">
+                          <a14:useLocalDpi xmlns:a14="http://schemas.microsoft.com/office/drawing/2010/main" val="0"/>
+                        </a:ext>
+                      </a:extLst>
+                    </a:blip>
+                    <a:srcRect/>
+                    <a:stretch>
+                      <a:fillRect/>
+                    </a:stretch>
+                  </pic:blipFill>
+                  <pic:spPr bwMode="auto">
+                    <a:xfrm>
+                      <a:off x="0" y="0"/>
+                      <a:ext cx="1981835" cy="713740"/>
+                    </a:xfrm>
+                    <a:prstGeom prst="rect">
+                      <a:avLst/>
+                    </a:prstGeom>
+                    <a:noFill/>
+                    <a:ln>
+                      <a:noFill/>
+                    </a:ln>
+                  </pic:spPr>
+                </pic:pic>
+              </a:graphicData>
+            </a:graphic>
+          </wp:inline>
+        </w:drawing>
+      </w:r>
+    </w:p>
+    <w:p>
+      <w:pPr>
+        <w:pStyle w:val="Spacing"/>
+      </w:pPr>
+    </w:p>
+    <w:p>
+      <w:pPr>
+        <w:ind w:left="568"/>
+      </w:pPr>
+      <w:r>
+        <w:t>The effect of it is that objects that have that class or interface can only refer to an object of that a specific interface or class.</w:t>
+      </w:r>
+    </w:p>
+    <w:p>
+      <w:pPr>
+        <w:pStyle w:val="Spacing"/>
+      </w:pPr>
+    </w:p>
+    <w:p>
+      <w:pPr>
+        <w:ind w:left="852"/>
+      </w:pPr>
+      <w:r>
+        <w:rPr>
+          <w:noProof/>
+        </w:rPr>
+        <w:drawing>
+          <wp:inline distT="0" distB="0" distL="0" distR="0" wp14:anchorId="59DFB30D" wp14:editId="75E4EE88">
+            <wp:extent cx="2035175" cy="1453515"/>
+            <wp:effectExtent l="0" t="0" r="0" b="0"/>
+            <wp:docPr id="42" name="Picture 42"/>
+            <wp:cNvGraphicFramePr>
+              <a:graphicFrameLocks xmlns:a="http://schemas.openxmlformats.org/drawingml/2006/main" noChangeAspect="1"/>
+            </wp:cNvGraphicFramePr>
+            <a:graphic xmlns:a="http://schemas.openxmlformats.org/drawingml/2006/main">
+              <a:graphicData uri="http://schemas.openxmlformats.org/drawingml/2006/picture">
+                <pic:pic xmlns:pic="http://schemas.openxmlformats.org/drawingml/2006/picture">
+                  <pic:nvPicPr>
+                    <pic:cNvPr id="0" name="Picture 7"/>
+                    <pic:cNvPicPr>
+                      <a:picLocks noChangeAspect="1" noChangeArrowheads="1"/>
+                    </pic:cNvPicPr>
+                  </pic:nvPicPr>
+                  <pic:blipFill>
+                    <a:blip r:embed="rId42">
+                      <a:lum bright="-18000"/>
+                      <a:extLst>
+                        <a:ext uri="{28A0092B-C50C-407E-A947-70E740481C1C}">
+                          <a14:useLocalDpi xmlns:a14="http://schemas.microsoft.com/office/drawing/2010/main" val="0"/>
+                        </a:ext>
+                      </a:extLst>
+                    </a:blip>
+                    <a:srcRect/>
+                    <a:stretch>
+                      <a:fillRect/>
+                    </a:stretch>
+                  </pic:blipFill>
+                  <pic:spPr bwMode="auto">
+                    <a:xfrm>
+                      <a:off x="0" y="0"/>
+                      <a:ext cx="2035175" cy="1453515"/>
+                    </a:xfrm>
+                    <a:prstGeom prst="rect">
+                      <a:avLst/>
+                    </a:prstGeom>
+                    <a:noFill/>
+                    <a:ln>
+                      <a:noFill/>
+                    </a:ln>
+                  </pic:spPr>
+                </pic:pic>
+              </a:graphicData>
+            </a:graphic>
+          </wp:inline>
+        </w:drawing>
+      </w:r>
+    </w:p>
+    <w:p>
+      <w:pPr>
+        <w:pStyle w:val="Spacing"/>
+      </w:pPr>
+    </w:p>
+    <w:p>
+      <w:pPr>
+        <w:ind w:left="568"/>
+      </w:pPr>
+      <w:r>
+        <w:lastRenderedPageBreak/>
+        <w:t xml:space="preserve">The second possibility is that an interface defines the interface of one of its references. And the other interface defines the relation back. </w:t>
+      </w:r>
+    </w:p>
+    <w:p>
+      <w:pPr>
+        <w:pStyle w:val="Spacing"/>
+      </w:pPr>
+    </w:p>
+    <w:p>
+      <w:pPr>
+        <w:ind w:left="852"/>
+      </w:pPr>
+      <w:r>
+        <w:rPr>
+          <w:noProof/>
+        </w:rPr>
+        <w:drawing>
+          <wp:inline distT="0" distB="0" distL="0" distR="0" wp14:anchorId="6A9FDE6D" wp14:editId="1224E1BA">
+            <wp:extent cx="2108835" cy="586740"/>
+            <wp:effectExtent l="0" t="0" r="0" b="0"/>
+            <wp:docPr id="43" name="Picture 43"/>
+            <wp:cNvGraphicFramePr>
+              <a:graphicFrameLocks xmlns:a="http://schemas.openxmlformats.org/drawingml/2006/main" noChangeAspect="1"/>
+            </wp:cNvGraphicFramePr>
+            <a:graphic xmlns:a="http://schemas.openxmlformats.org/drawingml/2006/main">
+              <a:graphicData uri="http://schemas.openxmlformats.org/drawingml/2006/picture">
+                <pic:pic xmlns:pic="http://schemas.openxmlformats.org/drawingml/2006/picture">
+                  <pic:nvPicPr>
+                    <pic:cNvPr id="0" name="Picture 8"/>
+                    <pic:cNvPicPr>
+                      <a:picLocks noChangeAspect="1" noChangeArrowheads="1"/>
+                    </pic:cNvPicPr>
+                  </pic:nvPicPr>
+                  <pic:blipFill>
+                    <a:blip r:embed="rId43">
+                      <a:lum bright="-18000"/>
+                      <a:extLst>
+                        <a:ext uri="{28A0092B-C50C-407E-A947-70E740481C1C}">
+                          <a14:useLocalDpi xmlns:a14="http://schemas.microsoft.com/office/drawing/2010/main" val="0"/>
+                        </a:ext>
+                      </a:extLst>
+                    </a:blip>
+                    <a:srcRect/>
+                    <a:stretch>
+                      <a:fillRect/>
+                    </a:stretch>
+                  </pic:blipFill>
+                  <pic:spPr bwMode="auto">
+                    <a:xfrm>
+                      <a:off x="0" y="0"/>
+                      <a:ext cx="2108835" cy="586740"/>
+                    </a:xfrm>
+                    <a:prstGeom prst="rect">
+                      <a:avLst/>
+                    </a:prstGeom>
+                    <a:noFill/>
+                    <a:ln>
+                      <a:noFill/>
+                    </a:ln>
+                  </pic:spPr>
+                </pic:pic>
+              </a:graphicData>
+            </a:graphic>
+          </wp:inline>
+        </w:drawing>
+      </w:r>
+    </w:p>
+    <w:p>
+      <w:pPr>
+        <w:pStyle w:val="Spacing"/>
+      </w:pPr>
+    </w:p>
+    <w:p>
+      <w:pPr>
+        <w:ind w:left="568"/>
+      </w:pPr>
+      <w:r>
+        <w:t>In that case it is said to be a relation between two interfaces. The effect of that is, that in objects with that interface, a specific public reference can only point to an object with that specific other interface.</w:t>
+      </w:r>
+    </w:p>
+    <w:p>
+      <w:pPr>
+        <w:pStyle w:val="Spacing"/>
+      </w:pPr>
+    </w:p>
+    <w:p>
+      <w:pPr>
+        <w:ind w:left="852"/>
+      </w:pPr>
+      <w:r>
+        <w:rPr>
+          <w:noProof/>
+        </w:rPr>
+        <w:drawing>
+          <wp:inline distT="0" distB="0" distL="0" distR="0" wp14:anchorId="2BF46627" wp14:editId="59FFA7E1">
+            <wp:extent cx="2024380" cy="1590675"/>
+            <wp:effectExtent l="0" t="0" r="0" b="0"/>
+            <wp:docPr id="44" name="Picture 44"/>
+            <wp:cNvGraphicFramePr>
+              <a:graphicFrameLocks xmlns:a="http://schemas.openxmlformats.org/drawingml/2006/main" noChangeAspect="1"/>
+            </wp:cNvGraphicFramePr>
+            <a:graphic xmlns:a="http://schemas.openxmlformats.org/drawingml/2006/main">
+              <a:graphicData uri="http://schemas.openxmlformats.org/drawingml/2006/picture">
+                <pic:pic xmlns:pic="http://schemas.openxmlformats.org/drawingml/2006/picture">
+                  <pic:nvPicPr>
+                    <pic:cNvPr id="0" name="Picture 9"/>
+                    <pic:cNvPicPr>
+                      <a:picLocks noChangeAspect="1" noChangeArrowheads="1"/>
+                    </pic:cNvPicPr>
+                  </pic:nvPicPr>
+                  <pic:blipFill>
+                    <a:blip r:embed="rId44">
+                      <a:lum bright="-18000"/>
+                      <a:extLst>
+                        <a:ext uri="{28A0092B-C50C-407E-A947-70E740481C1C}">
+                          <a14:useLocalDpi xmlns:a14="http://schemas.microsoft.com/office/drawing/2010/main" val="0"/>
+                        </a:ext>
+                      </a:extLst>
+                    </a:blip>
+                    <a:srcRect/>
+                    <a:stretch>
+                      <a:fillRect/>
+                    </a:stretch>
+                  </pic:blipFill>
+                  <pic:spPr bwMode="auto">
+                    <a:xfrm>
+                      <a:off x="0" y="0"/>
+                      <a:ext cx="2024380" cy="1590675"/>
+                    </a:xfrm>
+                    <a:prstGeom prst="rect">
+                      <a:avLst/>
+                    </a:prstGeom>
+                    <a:noFill/>
+                    <a:ln>
+                      <a:noFill/>
+                    </a:ln>
+                  </pic:spPr>
+                </pic:pic>
+              </a:graphicData>
+            </a:graphic>
+          </wp:inline>
+        </w:drawing>
+      </w:r>
+    </w:p>
+    <w:p>
+      <w:pPr>
+        <w:pStyle w:val="Spacing"/>
+      </w:pPr>
+    </w:p>
+    <w:p>
+      <w:pPr>
+        <w:ind w:left="568"/>
+      </w:pPr>
+      <w:r>
+        <w:t>That is all there is to it. Relations between classes and interfaces are sheer type-control on the relations between objects. Also, the mutual references are kept in sync, so that the two references always mutually point to each other and not to anything else (that’s what the ring is for).</w:t>
+      </w:r>
+    </w:p>
+    <w:p>
+      <w:pPr>
+        <w:ind w:left="568"/>
+      </w:pPr>
+    </w:p>
+    <w:p>
+      <w:pPr>
+        <w:ind w:left="568"/>
+      </w:pPr>
+      <w:r>
+        <w:t xml:space="preserve">If multiple classes support the same interface, this is what we traditionally see as relations through interfaces. It actually creates an </w:t>
+      </w:r>
+      <w:r>
+        <w:rPr>
+          <w:i/>
+        </w:rPr>
+        <w:t xml:space="preserve">indirect </w:t>
+      </w:r>
+      <w:r>
+        <w:t>relation between classes.</w:t>
+      </w:r>
+    </w:p>
+    <w:p>
+      <w:pPr>
+        <w:ind w:left="568"/>
+      </w:pPr>
+    </w:p>
+    <w:p>
+      <w:pPr>
+        <w:ind w:left="852"/>
+      </w:pPr>
+      <w:r>
+        <w:rPr>
+          <w:noProof/>
+        </w:rPr>
+        <w:drawing>
+          <wp:inline distT="0" distB="0" distL="0" distR="0" wp14:anchorId="3FD8480B" wp14:editId="675097A6">
+            <wp:extent cx="2431415" cy="1791970"/>
+            <wp:effectExtent l="0" t="0" r="0" b="0"/>
+            <wp:docPr id="45" name="Picture 45"/>
+            <wp:cNvGraphicFramePr>
+              <a:graphicFrameLocks xmlns:a="http://schemas.openxmlformats.org/drawingml/2006/main" noChangeAspect="1"/>
+            </wp:cNvGraphicFramePr>
+            <a:graphic xmlns:a="http://schemas.openxmlformats.org/drawingml/2006/main">
+              <a:graphicData uri="http://schemas.openxmlformats.org/drawingml/2006/picture">
+                <pic:pic xmlns:pic="http://schemas.openxmlformats.org/drawingml/2006/picture">
+                  <pic:nvPicPr>
+                    <pic:cNvPr id="0" name="Picture 10"/>
+                    <pic:cNvPicPr>
+                      <a:picLocks noChangeAspect="1" noChangeArrowheads="1"/>
+                    </pic:cNvPicPr>
+                  </pic:nvPicPr>
+                  <pic:blipFill>
+                    <a:blip r:embed="rId45">
+                      <a:lum bright="-18000"/>
+                      <a:extLst>
+                        <a:ext uri="{28A0092B-C50C-407E-A947-70E740481C1C}">
+                          <a14:useLocalDpi xmlns:a14="http://schemas.microsoft.com/office/drawing/2010/main" val="0"/>
+                        </a:ext>
+                      </a:extLst>
+                    </a:blip>
+                    <a:srcRect/>
+                    <a:stretch>
+                      <a:fillRect/>
+                    </a:stretch>
+                  </pic:blipFill>
+                  <pic:spPr bwMode="auto">
+                    <a:xfrm>
+                      <a:off x="0" y="0"/>
+                      <a:ext cx="2431415" cy="1791970"/>
+                    </a:xfrm>
+                    <a:prstGeom prst="rect">
+                      <a:avLst/>
+                    </a:prstGeom>
+                    <a:noFill/>
+                    <a:ln>
+                      <a:noFill/>
+                    </a:ln>
+                  </pic:spPr>
+                </pic:pic>
+              </a:graphicData>
+            </a:graphic>
+          </wp:inline>
+        </w:drawing>
+      </w:r>
+    </w:p>
+    <w:p>
+      <w:pPr>
+        <w:pStyle w:val="Spacing"/>
+      </w:pPr>
+    </w:p>
+    <w:p>
+      <w:pPr>
+        <w:ind w:left="568"/>
+      </w:pPr>
+      <w:r>
+        <w:t xml:space="preserve">In the picture above </w:t>
+      </w:r>
+      <w:r>
+        <w:rPr>
+          <w:rStyle w:val="CodeChar"/>
+        </w:rPr>
+        <w:t>A</w:t>
+      </w:r>
+      <w:r>
+        <w:t xml:space="preserve"> and </w:t>
+      </w:r>
+      <w:r>
+        <w:rPr>
+          <w:rStyle w:val="CodeChar"/>
+        </w:rPr>
+        <w:t>C</w:t>
+      </w:r>
+      <w:r>
+        <w:t xml:space="preserve"> are related through interfaces from a traditional point of view, but they are only not directly related in reality. They are only related through </w:t>
+      </w:r>
+      <w:r>
+        <w:rPr>
+          <w:rStyle w:val="CodeChar"/>
+        </w:rPr>
+        <w:t>B</w:t>
+      </w:r>
+      <w:r>
+        <w:t>.</w:t>
+      </w:r>
+    </w:p>
+    <w:p>
+      <w:pPr>
+        <w:ind w:left="568"/>
+      </w:pPr>
+    </w:p>
+    <w:p>
+      <w:r>
+        <w:t>(</w:t>
+      </w:r>
+      <w:r>
+        <w:t xml:space="preserve">Below </w:t>
+      </w:r>
+      <w:r>
+        <w:t xml:space="preserve">you may find 'Loose Ideas about </w:t>
+      </w:r>
+      <w:r>
+        <w:t>Relations Through Interfaces'</w:t>
+      </w:r>
+      <w:r>
+        <w:t xml:space="preserve"> that may or may not be used as inspiration of extension/replacements of some of the content here.)</w:t>
+      </w:r>
+    </w:p>
+    <w:p>
+      <w:pPr>
+        <w:pStyle w:val="Heading3"/>
+      </w:pPr>
+      <w:r>
+        <w:t>Loose Ideas about Relations Through Interfaces</w:t>
+      </w:r>
+    </w:p>
+    <w:p>
+      <w:r>
+        <w:t>Relations Through Interfaces,</w:t>
+      </w:r>
+    </w:p>
+    <w:p>
+      <w:r>
+        <w:t>2010-05-07</w:t>
+      </w:r>
+    </w:p>
+    <w:p/>
+    <w:p>
+      <w:r>
+        <w:lastRenderedPageBreak/>
+        <w:t>There is one thing I don’t get: if a class relates to an interface, how does the interface know it is a class? The class is no more than an object, really. That it is a class depends on its being used as a prototype for other objects.</w:t>
+      </w:r>
+    </w:p>
+    <w:p>
+      <w:r>
+        <w:t>I bet that if you think about it long enough or if you see it in practice in a prototype version the solution will present itself.</w:t>
+      </w:r>
+    </w:p>
+    <w:p/>
+    <w:p>
+      <w:r>
+        <w:t>JJ</w:t>
+      </w:r>
+    </w:p>
+    <w:p/>
+    <w:p/>
+    <w:p>
+      <w:r>
+        <w:t>Relations Through Interfaces,</w:t>
+      </w:r>
+    </w:p>
+    <w:p>
+      <w:r>
+        <w:t>2010-05-08</w:t>
+      </w:r>
+    </w:p>
+    <w:p/>
+    <w:p>
+      <w:r>
+        <w:t>The solution is that a relation between the a class and an interface is actually no class or interface relation between a class and an interface at all: it is an object relation between two objects.</w:t>
+      </w:r>
+    </w:p>
+    <w:p>
+      <w:r>
+        <w:t xml:space="preserve">Wait, no, that is not the solution, they may be just two objects, but they do have a class and interface relation with </w:t>
+      </w:r>
+      <w:r>
+        <w:t>each other</w:t>
+      </w:r>
+      <w:bookmarkStart w:id="0" w:name="_GoBack"/>
+      <w:bookmarkEnd w:id="0"/>
+      <w:r>
+        <w:t xml:space="preserve"> to fix which </w:t>
+      </w:r>
+      <w:r>
+        <w:rPr>
+          <w:i/>
+        </w:rPr>
+        <w:t xml:space="preserve">kinds </w:t>
+      </w:r>
+      <w:r>
+        <w:t>of objects instances can link to.</w:t>
+      </w:r>
+    </w:p>
+    <w:p/>
+    <w:p>
+      <w:r>
+        <w:t>JJ</w:t>
+      </w:r>
+    </w:p>
+    <w:p/>
+    <w:p>
+      <w:pPr>
+        <w:pStyle w:val="Heading3"/>
+      </w:pPr>
+      <w:r>
         <w:t>Loose Ideas about Target Interfaces</w:t>
       </w:r>
     </w:p>
@@ -3437,6 +4466,7 @@
     </w:p>
     <w:p>
       <w:r>
+        <w:lastRenderedPageBreak/>
         <w:t>A special thing about an interface line is that you can select a single interface of a type and not use the whole type.</w:t>
       </w:r>
     </w:p>
@@ -3531,7 +4561,7 @@
                     </pic:cNvPicPr>
                   </pic:nvPicPr>
                   <pic:blipFill>
-                    <a:blip r:embed="rId36">
+                    <a:blip r:embed="rId46">
                       <a:extLst>
                         <a:ext uri="{28A0092B-C50C-407E-A947-70E740481C1C}">
                           <a14:useLocalDpi xmlns:a14="http://schemas.microsoft.com/office/drawing/2010/main" val="0"/>
@@ -3673,7 +4703,7 @@
                     </pic:cNvPicPr>
                   </pic:nvPicPr>
                   <pic:blipFill>
-                    <a:blip r:embed="rId37">
+                    <a:blip r:embed="rId47">
                       <a:lum bright="-18000"/>
                       <a:extLst>
                         <a:ext uri="{28A0092B-C50C-407E-A947-70E740481C1C}">
@@ -3723,6 +4753,7 @@
     </w:p>
     <w:p>
       <w:r>
+        <w:lastRenderedPageBreak/>
         <w:t>Following any of the two line types will eventually lead to the same symbol. In that sense it doesn’t matter what line type you prefer to follow. The interface line is preferred, though, both because it’s more logical to follow, and because following them you’ll probably hit the interface sooner: probably there will be less interface redirections than reference redirections.</w:t>
       </w:r>
     </w:p>
@@ -3898,20 +4929,6 @@
         <w:t xml:space="preserve"> about Interfaces</w:t>
       </w:r>
     </w:p>
-    <w:p>
-      <w:pPr>
-        <w:rPr>
-          <w:i/>
-        </w:rPr>
-      </w:pPr>
-      <w:r>
-        <w:rPr>
-          <w:i/>
-        </w:rPr>
-        <w:t>The texts below are loose ideas yet to be turned into good documentation.</w:t>
-      </w:r>
-    </w:p>
-    <w:p/>
     <w:p>
       <w:r>
         <w:t>The interfaces an object supports are interesting. It’s also interesting to know if an interface is supported by an object. Of course you could derive that from the first data, but that’s not the fastest.</w:t>

</xml_diff>